<commit_message>
Add 1 Chapter and part of 2 chapter
</commit_message>
<xml_diff>
--- a/Диплом.docx
+++ b/Диплом.docx
@@ -14,6 +14,7 @@
           <w:lang w:eastAsia="ru-RU"/>
         </w:rPr>
       </w:pPr>
+      <w:bookmarkStart w:id="0" w:name="_Toc514796511"/>
       <w:r>
         <w:rPr>
           <w:rFonts w:eastAsia="Times New Roman" w:cs="Times New Roman"/>
@@ -120,7 +121,6 @@
             <w:pPr>
               <w:shd w:val="clear" w:color="auto" w:fill="FFFFFF"/>
               <w:spacing w:after="0" w:line="360" w:lineRule="exact"/>
-              <w:ind w:firstLine="567"/>
               <w:jc w:val="left"/>
               <w:rPr>
                 <w:rFonts w:eastAsia="Times New Roman" w:cs="Times New Roman"/>
@@ -135,15 +135,7 @@
                 <w:szCs w:val="28"/>
                 <w:lang w:eastAsia="ru-RU"/>
               </w:rPr>
-              <w:t xml:space="preserve">Кафедра </w:t>
-            </w:r>
-            <w:r>
-              <w:rPr>
-                <w:rFonts w:eastAsia="Times New Roman" w:cs="Times New Roman"/>
-                <w:szCs w:val="28"/>
-                <w:lang w:eastAsia="ru-RU"/>
-              </w:rPr>
-              <w:t>высшей математики и информационных технологий</w:t>
+              <w:t>Кафедра высшей математики и информационных технологий</w:t>
             </w:r>
           </w:p>
           <w:p>
@@ -166,7 +158,7 @@
                 <w:lang w:eastAsia="ru-RU"/>
               </w:rPr>
               <w:tab/>
-              <w:t xml:space="preserve">                    </w:t>
+              <w:t xml:space="preserve"> </w:t>
             </w:r>
             <w:r>
               <w:rPr>
@@ -373,15 +365,7 @@
           <w:szCs w:val="28"/>
           <w:lang w:eastAsia="ru-RU"/>
         </w:rPr>
-        <w:t>на тему</w:t>
-      </w:r>
-      <w:r>
-        <w:rPr>
-          <w:rFonts w:eastAsia="Times New Roman" w:cs="Times New Roman"/>
-          <w:szCs w:val="28"/>
-          <w:lang w:eastAsia="ru-RU"/>
-        </w:rPr>
-        <w:t xml:space="preserve">:” </w:t>
+        <w:t xml:space="preserve">на тему:” </w:t>
       </w:r>
       <w:r>
         <w:rPr>
@@ -390,43 +374,25 @@
           <w:szCs w:val="28"/>
           <w:lang w:eastAsia="ru-RU"/>
         </w:rPr>
-        <w:t>Создание</w:t>
+        <w:t xml:space="preserve">Создание мобильного приложения на платформе </w:t>
       </w:r>
       <w:r>
         <w:rPr>
           <w:rFonts w:eastAsia="Times New Roman" w:cs="Times New Roman"/>
           <w:b/>
           <w:szCs w:val="28"/>
-          <w:lang w:eastAsia="ru-RU"/>
-        </w:rPr>
-        <w:t xml:space="preserve"> мобильного приложения на платформе </w:t>
+          <w:lang w:val="en-US" w:eastAsia="ru-RU"/>
+        </w:rPr>
+        <w:t>Unity</w:t>
       </w:r>
       <w:r>
         <w:rPr>
           <w:rFonts w:eastAsia="Times New Roman" w:cs="Times New Roman"/>
           <w:b/>
           <w:szCs w:val="28"/>
-          <w:lang w:val="en-US" w:eastAsia="ru-RU"/>
-        </w:rPr>
-        <w:t>Unity</w:t>
-      </w:r>
-      <w:r>
-        <w:rPr>
-          <w:rFonts w:eastAsia="Times New Roman" w:cs="Times New Roman"/>
-          <w:b/>
-          <w:szCs w:val="28"/>
-          <w:lang w:eastAsia="ru-RU"/>
-        </w:rPr>
-        <w:t xml:space="preserve">. </w:t>
-      </w:r>
-      <w:r>
-        <w:rPr>
-          <w:rFonts w:eastAsia="Times New Roman" w:cs="Times New Roman"/>
-          <w:b/>
-          <w:szCs w:val="28"/>
-          <w:lang w:eastAsia="ru-RU"/>
-        </w:rPr>
-        <w:t>Продвижение на международном рынке</w:t>
+          <w:lang w:eastAsia="ru-RU"/>
+        </w:rPr>
+        <w:t>. Продвижение на международном рынке</w:t>
       </w:r>
       <w:r>
         <w:rPr>
@@ -547,13 +513,6 @@
           <w:lang w:eastAsia="ru-RU"/>
         </w:rPr>
         <w:tab/>
-      </w:r>
-      <w:r>
-        <w:rPr>
-          <w:rFonts w:eastAsia="Times New Roman" w:cs="Times New Roman"/>
-          <w:szCs w:val="28"/>
-          <w:lang w:eastAsia="ru-RU"/>
-        </w:rPr>
         <w:t xml:space="preserve">Домась Александр </w:t>
       </w:r>
     </w:p>
@@ -609,15 +568,7 @@
           <w:sz w:val="22"/>
           <w:lang w:eastAsia="ru-RU"/>
         </w:rPr>
-        <w:t>подпись)</w:t>
-      </w:r>
-      <w:r>
-        <w:rPr>
-          <w:rFonts w:eastAsia="Times New Roman" w:cs="Times New Roman"/>
-          <w:sz w:val="22"/>
-          <w:lang w:eastAsia="ru-RU"/>
-        </w:rPr>
-        <w:t xml:space="preserve">                  </w:t>
+        <w:t xml:space="preserve">подпись)                  </w:t>
       </w:r>
       <w:r>
         <w:rPr>
@@ -779,7 +730,7 @@
           <w:szCs w:val="28"/>
           <w:lang w:eastAsia="ru-RU"/>
         </w:rPr>
-        <w:t xml:space="preserve">Консультант            </w:t>
+        <w:t>Научный руководитель</w:t>
       </w:r>
       <w:r>
         <w:rPr>
@@ -852,7 +803,7 @@
           <w:sz w:val="22"/>
           <w:lang w:eastAsia="ru-RU"/>
         </w:rPr>
-        <w:t xml:space="preserve">подпись)   </w:t>
+        <w:t>подпись)</w:t>
       </w:r>
       <w:r>
         <w:rPr>
@@ -861,7 +812,7 @@
           <w:lang w:eastAsia="ru-RU"/>
         </w:rPr>
         <w:tab/>
-        <w:t>___________20__</w:t>
+        <w:t xml:space="preserve">          ___________20__</w:t>
       </w:r>
     </w:p>
     <w:p>
@@ -923,158 +874,6 @@
           <w:lang w:eastAsia="ru-RU"/>
         </w:rPr>
       </w:pPr>
-      <w:r>
-        <w:rPr>
-          <w:rFonts w:eastAsia="Times New Roman" w:cs="Times New Roman"/>
-          <w:szCs w:val="28"/>
-          <w:lang w:eastAsia="ru-RU"/>
-        </w:rPr>
-        <w:t>Научный руководитель</w:t>
-      </w:r>
-      <w:r>
-        <w:rPr>
-          <w:rFonts w:eastAsia="Times New Roman" w:cs="Times New Roman"/>
-          <w:szCs w:val="28"/>
-          <w:lang w:eastAsia="ru-RU"/>
-        </w:rPr>
-        <w:tab/>
-      </w:r>
-      <w:r>
-        <w:rPr>
-          <w:rFonts w:eastAsia="Times New Roman" w:cs="Times New Roman"/>
-          <w:szCs w:val="28"/>
-          <w:lang w:eastAsia="ru-RU"/>
-        </w:rPr>
-        <w:tab/>
-        <w:t>___________</w:t>
-      </w:r>
-      <w:r>
-        <w:rPr>
-          <w:rFonts w:eastAsia="Times New Roman" w:cs="Times New Roman"/>
-          <w:szCs w:val="28"/>
-          <w:lang w:eastAsia="ru-RU"/>
-        </w:rPr>
-        <w:tab/>
-        <w:t>имя отчество фамилия</w:t>
-      </w:r>
-    </w:p>
-    <w:p>
-      <w:pPr>
-        <w:shd w:val="clear" w:color="auto" w:fill="FFFFFF"/>
-        <w:spacing w:after="0" w:line="360" w:lineRule="exact"/>
-        <w:ind w:firstLine="567"/>
-        <w:jc w:val="left"/>
-        <w:rPr>
-          <w:rFonts w:eastAsia="Times New Roman" w:cs="Times New Roman"/>
-          <w:sz w:val="22"/>
-          <w:lang w:eastAsia="ru-RU"/>
-        </w:rPr>
-      </w:pPr>
-      <w:r>
-        <w:rPr>
-          <w:rFonts w:eastAsia="Times New Roman" w:cs="Times New Roman"/>
-          <w:szCs w:val="28"/>
-          <w:lang w:eastAsia="ru-RU"/>
-        </w:rPr>
-        <w:t>___________________________</w:t>
-      </w:r>
-      <w:proofErr w:type="gramStart"/>
-      <w:r>
-        <w:rPr>
-          <w:rFonts w:eastAsia="Times New Roman" w:cs="Times New Roman"/>
-          <w:szCs w:val="28"/>
-          <w:lang w:eastAsia="ru-RU"/>
-        </w:rPr>
-        <w:t xml:space="preserve">_  </w:t>
-      </w:r>
-      <w:r>
-        <w:rPr>
-          <w:rFonts w:eastAsia="Times New Roman" w:cs="Times New Roman"/>
-          <w:sz w:val="22"/>
-          <w:lang w:eastAsia="ru-RU"/>
-        </w:rPr>
-        <w:t>(</w:t>
-      </w:r>
-      <w:proofErr w:type="gramEnd"/>
-      <w:r>
-        <w:rPr>
-          <w:rFonts w:eastAsia="Times New Roman" w:cs="Times New Roman"/>
-          <w:sz w:val="22"/>
-          <w:lang w:eastAsia="ru-RU"/>
-        </w:rPr>
-        <w:t>подпись)</w:t>
-      </w:r>
-      <w:r>
-        <w:rPr>
-          <w:rFonts w:eastAsia="Times New Roman" w:cs="Times New Roman"/>
-          <w:szCs w:val="28"/>
-          <w:lang w:eastAsia="ru-RU"/>
-        </w:rPr>
-        <w:tab/>
-        <w:t xml:space="preserve">          ___________20__</w:t>
-      </w:r>
-    </w:p>
-    <w:p>
-      <w:pPr>
-        <w:shd w:val="clear" w:color="auto" w:fill="FFFFFF"/>
-        <w:spacing w:after="0" w:line="360" w:lineRule="exact"/>
-        <w:ind w:firstLine="567"/>
-        <w:jc w:val="left"/>
-        <w:rPr>
-          <w:rFonts w:eastAsia="Times New Roman" w:cs="Times New Roman"/>
-          <w:szCs w:val="28"/>
-          <w:lang w:eastAsia="ru-RU"/>
-        </w:rPr>
-      </w:pPr>
-      <w:r>
-        <w:rPr>
-          <w:rFonts w:eastAsia="Times New Roman" w:cs="Times New Roman"/>
-          <w:sz w:val="22"/>
-          <w:lang w:eastAsia="ru-RU"/>
-        </w:rPr>
-        <w:t>(должность, ученая степень, ученое звание)</w:t>
-      </w:r>
-      <w:bookmarkStart w:id="0" w:name="_GoBack"/>
-      <w:bookmarkEnd w:id="0"/>
-    </w:p>
-    <w:p>
-      <w:pPr>
-        <w:shd w:val="clear" w:color="auto" w:fill="FFFFFF"/>
-        <w:spacing w:after="0" w:line="360" w:lineRule="exact"/>
-        <w:ind w:firstLine="567"/>
-        <w:jc w:val="left"/>
-        <w:rPr>
-          <w:rFonts w:eastAsia="Times New Roman" w:cs="Times New Roman"/>
-          <w:szCs w:val="28"/>
-          <w:lang w:eastAsia="ru-RU"/>
-        </w:rPr>
-      </w:pPr>
-    </w:p>
-    <w:p>
-      <w:pPr>
-        <w:shd w:val="clear" w:color="auto" w:fill="FFFFFF"/>
-        <w:spacing w:after="0" w:line="360" w:lineRule="exact"/>
-        <w:ind w:firstLine="567"/>
-        <w:jc w:val="left"/>
-        <w:rPr>
-          <w:rFonts w:eastAsia="Times New Roman" w:cs="Times New Roman"/>
-          <w:szCs w:val="28"/>
-          <w:lang w:eastAsia="ru-RU"/>
-        </w:rPr>
-      </w:pPr>
-    </w:p>
-    <w:p>
-      <w:pPr>
-        <w:shd w:val="clear" w:color="auto" w:fill="FFFFFF"/>
-        <w:spacing w:after="0" w:line="360" w:lineRule="exact"/>
-        <w:ind w:firstLine="567"/>
-        <w:jc w:val="left"/>
-        <w:rPr>
-          <w:rFonts w:eastAsia="Times New Roman" w:cs="Times New Roman"/>
-          <w:szCs w:val="28"/>
-          <w:lang w:eastAsia="ru-RU"/>
-        </w:rPr>
-      </w:pPr>
     </w:p>
     <w:p>
       <w:pPr>
@@ -1091,19 +890,25 @@
     </w:p>
     <w:p>
       <w:pPr>
+        <w:shd w:val="clear" w:color="auto" w:fill="FFFFFF"/>
+        <w:spacing w:after="0" w:line="360" w:lineRule="exact"/>
+        <w:ind w:firstLine="567"/>
         <w:jc w:val="center"/>
         <w:rPr>
           <w:rFonts w:cs="Times New Roman"/>
-          <w:szCs w:val="28"/>
-        </w:rPr>
-      </w:pPr>
-      <w:r>
-        <w:rPr>
-          <w:rFonts w:eastAsia="Times New Roman" w:cs="Times New Roman"/>
-          <w:szCs w:val="28"/>
-          <w:lang w:eastAsia="ru-RU"/>
-        </w:rPr>
-        <w:t>ПИНСК 20__</w:t>
+          <w:b/>
+          <w:bCs/>
+          <w:sz w:val="32"/>
+          <w:szCs w:val="32"/>
+        </w:rPr>
+      </w:pPr>
+      <w:r>
+        <w:rPr>
+          <w:rFonts w:eastAsia="Times New Roman" w:cs="Times New Roman"/>
+          <w:szCs w:val="28"/>
+          <w:lang w:eastAsia="ru-RU"/>
+        </w:rPr>
+        <w:t>ПИНСК 2018</w:t>
       </w:r>
       <w:r>
         <w:rPr>
@@ -1111,15 +916,3297 @@
         </w:rPr>
         <w:br w:type="page"/>
       </w:r>
+      <w:r>
+        <w:rPr>
+          <w:rFonts w:eastAsia="Calibri" w:cs="Times New Roman"/>
+          <w:b/>
+          <w:bCs/>
+          <w:sz w:val="32"/>
+          <w:szCs w:val="32"/>
+        </w:rPr>
+        <w:lastRenderedPageBreak/>
+        <w:t>РЕФЕРАТ</w:t>
+      </w:r>
+    </w:p>
+    <w:p>
+      <w:pPr>
+        <w:shd w:val="clear" w:color="auto" w:fill="FFFFFF"/>
+        <w:spacing w:after="0" w:line="360" w:lineRule="exact"/>
+        <w:ind w:firstLine="567"/>
+        <w:jc w:val="center"/>
+        <w:rPr>
+          <w:rFonts w:cs="Times New Roman"/>
+          <w:szCs w:val="28"/>
+        </w:rPr>
+      </w:pPr>
+    </w:p>
+    <w:p>
+      <w:pPr>
+        <w:shd w:val="clear" w:color="auto" w:fill="FFFFFF"/>
+        <w:spacing w:after="0" w:line="360" w:lineRule="exact"/>
+        <w:ind w:firstLine="567"/>
+        <w:jc w:val="center"/>
+        <w:rPr>
+          <w:rFonts w:cs="Times New Roman"/>
+          <w:szCs w:val="28"/>
+        </w:rPr>
+      </w:pPr>
+    </w:p>
+    <w:p>
+      <w:pPr>
+        <w:shd w:val="clear" w:color="auto" w:fill="FFFFFF"/>
+        <w:spacing w:after="0" w:line="360" w:lineRule="exact"/>
+        <w:ind w:firstLine="567"/>
+        <w:jc w:val="center"/>
+        <w:rPr>
+          <w:rFonts w:cs="Times New Roman"/>
+          <w:szCs w:val="28"/>
+        </w:rPr>
+      </w:pPr>
+    </w:p>
+    <w:p>
+      <w:pPr>
+        <w:shd w:val="clear" w:color="auto" w:fill="FFFFFF"/>
+        <w:spacing w:after="0" w:line="360" w:lineRule="exact"/>
+        <w:ind w:firstLine="567"/>
+        <w:rPr>
+          <w:rFonts w:cs="Times New Roman"/>
+          <w:szCs w:val="28"/>
+        </w:rPr>
+      </w:pPr>
+      <w:r>
+        <w:rPr>
+          <w:rFonts w:eastAsia="Calibri" w:cs="Times New Roman"/>
+          <w:szCs w:val="28"/>
+        </w:rPr>
+        <w:t>Дипломный проект: __ с., __ рис., __ табл., __ источник, __ прил.</w:t>
+      </w:r>
+    </w:p>
+    <w:p>
+      <w:pPr>
+        <w:shd w:val="clear" w:color="auto" w:fill="FFFFFF"/>
+        <w:spacing w:after="0" w:line="360" w:lineRule="exact"/>
+        <w:ind w:firstLine="567"/>
+        <w:rPr>
+          <w:rFonts w:cs="Times New Roman"/>
+          <w:szCs w:val="28"/>
+        </w:rPr>
+      </w:pPr>
+      <w:r>
+        <w:rPr>
+          <w:rFonts w:eastAsia="Calibri" w:cs="Times New Roman"/>
+          <w:color w:val="FF0000"/>
+          <w:szCs w:val="28"/>
+        </w:rPr>
+        <w:t>ОБОРОТНЫЕ СРЕДСТВА, ОБОРАЧИВАЕМОСТЬ, ОБОРОТНЫЙ КАПИТАЛ, СТАДИИ КРУГООБОРОТА, НОРМИРОВАНИЕ здесь нужно ключевые слова, типа МОБИЛЬНОЕ ПРИЛОЖЕНИЕ, ПЛТАФОРМА UNITY и т. п</w:t>
+      </w:r>
+      <w:r>
+        <w:rPr>
+          <w:rFonts w:eastAsia="Calibri" w:cs="Times New Roman"/>
+          <w:szCs w:val="28"/>
+        </w:rPr>
+        <w:t>.</w:t>
+      </w:r>
+    </w:p>
+    <w:p>
+      <w:pPr>
+        <w:shd w:val="clear" w:color="auto" w:fill="FFFFFF"/>
+        <w:spacing w:after="0" w:line="360" w:lineRule="exact"/>
+        <w:ind w:firstLine="567"/>
+        <w:rPr>
+          <w:rFonts w:cs="Times New Roman"/>
+          <w:szCs w:val="28"/>
+        </w:rPr>
+      </w:pPr>
+      <w:r>
+        <w:rPr>
+          <w:rFonts w:eastAsia="Calibri" w:cs="Times New Roman"/>
+          <w:szCs w:val="28"/>
+        </w:rPr>
+        <w:t xml:space="preserve">Объектом исследования является мобильное приложение, созданное на платформе </w:t>
+      </w:r>
+      <w:r>
+        <w:rPr>
+          <w:rFonts w:eastAsia="Calibri" w:cs="Times New Roman"/>
+          <w:szCs w:val="28"/>
+          <w:lang w:val="en-US"/>
+        </w:rPr>
+        <w:t>U</w:t>
+      </w:r>
+      <w:proofErr w:type="spellStart"/>
+      <w:r>
+        <w:rPr>
+          <w:rFonts w:eastAsia="Calibri" w:cs="Times New Roman"/>
+          <w:szCs w:val="28"/>
+        </w:rPr>
+        <w:t>nity</w:t>
+      </w:r>
+      <w:proofErr w:type="spellEnd"/>
+    </w:p>
+    <w:p>
+      <w:pPr>
+        <w:shd w:val="clear" w:color="auto" w:fill="FFFFFF"/>
+        <w:spacing w:after="0" w:line="360" w:lineRule="exact"/>
+        <w:ind w:firstLine="567"/>
+        <w:rPr>
+          <w:rFonts w:cs="Times New Roman"/>
+          <w:szCs w:val="28"/>
+        </w:rPr>
+      </w:pPr>
+      <w:r>
+        <w:rPr>
+          <w:rFonts w:eastAsia="Calibri" w:cs="Times New Roman"/>
+          <w:szCs w:val="28"/>
+        </w:rPr>
+        <w:t xml:space="preserve">Предметом исследования является мобильное приложение </w:t>
+      </w:r>
+      <w:r>
+        <w:rPr>
+          <w:rFonts w:eastAsia="Calibri" w:cs="Times New Roman"/>
+          <w:szCs w:val="28"/>
+          <w:lang w:val="en-US"/>
+        </w:rPr>
+        <w:t>Fit</w:t>
+      </w:r>
+      <w:r>
+        <w:rPr>
+          <w:rFonts w:eastAsia="Calibri" w:cs="Times New Roman"/>
+          <w:szCs w:val="28"/>
+        </w:rPr>
+        <w:t xml:space="preserve"> </w:t>
+      </w:r>
+      <w:r>
+        <w:rPr>
+          <w:rFonts w:eastAsia="Calibri" w:cs="Times New Roman"/>
+          <w:szCs w:val="28"/>
+          <w:lang w:val="en-US"/>
+        </w:rPr>
+        <w:t>Your</w:t>
+      </w:r>
+      <w:r>
+        <w:rPr>
+          <w:rFonts w:eastAsia="Calibri" w:cs="Times New Roman"/>
+          <w:szCs w:val="28"/>
+        </w:rPr>
+        <w:t xml:space="preserve"> </w:t>
+      </w:r>
+      <w:r>
+        <w:rPr>
+          <w:rFonts w:eastAsia="Calibri" w:cs="Times New Roman"/>
+          <w:szCs w:val="28"/>
+          <w:lang w:val="en-US"/>
+        </w:rPr>
+        <w:t>Body</w:t>
+      </w:r>
+      <w:r>
+        <w:rPr>
+          <w:rFonts w:eastAsia="Calibri" w:cs="Times New Roman"/>
+          <w:szCs w:val="28"/>
+        </w:rPr>
+        <w:t xml:space="preserve"> созданное на базе </w:t>
+      </w:r>
+      <w:r>
+        <w:rPr>
+          <w:rFonts w:eastAsia="Calibri" w:cs="Times New Roman"/>
+          <w:szCs w:val="28"/>
+          <w:lang w:val="en-US"/>
+        </w:rPr>
+        <w:t>U</w:t>
+      </w:r>
+      <w:proofErr w:type="spellStart"/>
+      <w:r>
+        <w:rPr>
+          <w:rFonts w:eastAsia="Calibri" w:cs="Times New Roman"/>
+          <w:szCs w:val="28"/>
+        </w:rPr>
+        <w:t>nity</w:t>
+      </w:r>
+      <w:proofErr w:type="spellEnd"/>
+    </w:p>
+    <w:p>
+      <w:pPr>
+        <w:shd w:val="clear" w:color="auto" w:fill="FFFFFF"/>
+        <w:spacing w:after="0" w:line="360" w:lineRule="exact"/>
+        <w:ind w:firstLine="567"/>
+        <w:rPr>
+          <w:rFonts w:cs="Times New Roman"/>
+          <w:szCs w:val="28"/>
+        </w:rPr>
+      </w:pPr>
+      <w:r>
+        <w:rPr>
+          <w:rFonts w:eastAsia="Calibri" w:cs="Times New Roman"/>
+          <w:szCs w:val="28"/>
+        </w:rPr>
+        <w:t>Цель дипломного проекта ...</w:t>
+      </w:r>
+    </w:p>
+    <w:p>
+      <w:pPr>
+        <w:shd w:val="clear" w:color="auto" w:fill="FFFFFF"/>
+        <w:spacing w:after="0" w:line="360" w:lineRule="exact"/>
+        <w:ind w:firstLine="567"/>
+        <w:rPr>
+          <w:rFonts w:cs="Times New Roman"/>
+          <w:szCs w:val="28"/>
+        </w:rPr>
+      </w:pPr>
+      <w:r>
+        <w:rPr>
+          <w:rFonts w:eastAsia="Calibri" w:cs="Times New Roman"/>
+          <w:szCs w:val="28"/>
+        </w:rPr>
+        <w:t>При выполнении задач дипломного проекта использованы методы ...</w:t>
+      </w:r>
+    </w:p>
+    <w:p>
+      <w:pPr>
+        <w:shd w:val="clear" w:color="auto" w:fill="FFFFFF"/>
+        <w:spacing w:after="0" w:line="360" w:lineRule="exact"/>
+        <w:ind w:firstLine="567"/>
+        <w:rPr>
+          <w:rFonts w:cs="Times New Roman"/>
+          <w:szCs w:val="28"/>
+        </w:rPr>
+      </w:pPr>
+      <w:r>
+        <w:rPr>
+          <w:rFonts w:eastAsia="Calibri" w:cs="Times New Roman"/>
+          <w:szCs w:val="28"/>
+        </w:rPr>
+        <w:t>В процессе работы над проектом проведены следующие исследования и выполнены разработки ...</w:t>
+      </w:r>
+    </w:p>
+    <w:p>
+      <w:pPr>
+        <w:shd w:val="clear" w:color="auto" w:fill="FFFFFF"/>
+        <w:spacing w:after="0" w:line="360" w:lineRule="exact"/>
+        <w:ind w:firstLine="567"/>
+        <w:rPr>
+          <w:rFonts w:cs="Times New Roman"/>
+          <w:szCs w:val="28"/>
+        </w:rPr>
+      </w:pPr>
+      <w:r>
+        <w:rPr>
+          <w:rFonts w:eastAsia="Calibri" w:cs="Times New Roman"/>
+          <w:szCs w:val="28"/>
+        </w:rPr>
+        <w:t>Элементами научной новизны полученных результатов являются ...</w:t>
+      </w:r>
+    </w:p>
+    <w:p>
+      <w:pPr>
+        <w:shd w:val="clear" w:color="auto" w:fill="FFFFFF"/>
+        <w:spacing w:after="0" w:line="360" w:lineRule="exact"/>
+        <w:ind w:firstLine="567"/>
+        <w:rPr>
+          <w:rFonts w:cs="Times New Roman"/>
+          <w:szCs w:val="28"/>
+        </w:rPr>
+      </w:pPr>
+      <w:r>
+        <w:rPr>
+          <w:rFonts w:eastAsia="Calibri" w:cs="Times New Roman"/>
+          <w:szCs w:val="28"/>
+        </w:rPr>
+        <w:t>Экономический эффект разработанного программного приложения составляет….</w:t>
+      </w:r>
+    </w:p>
+    <w:p>
+      <w:pPr>
+        <w:shd w:val="clear" w:color="auto" w:fill="FFFFFF"/>
+        <w:spacing w:after="0" w:line="360" w:lineRule="exact"/>
+        <w:ind w:firstLine="567"/>
+        <w:rPr>
+          <w:rFonts w:cs="Times New Roman"/>
+          <w:szCs w:val="28"/>
+        </w:rPr>
+      </w:pPr>
+      <w:r>
+        <w:rPr>
+          <w:rFonts w:eastAsia="Calibri" w:cs="Times New Roman"/>
+          <w:szCs w:val="28"/>
+        </w:rPr>
+        <w:t>Областью возможного практического применения являются...</w:t>
+      </w:r>
+    </w:p>
+    <w:p>
+      <w:pPr>
+        <w:shd w:val="clear" w:color="auto" w:fill="FFFFFF"/>
+        <w:spacing w:after="0" w:line="360" w:lineRule="exact"/>
+        <w:ind w:firstLine="567"/>
+        <w:rPr>
+          <w:rFonts w:cs="Times New Roman"/>
+          <w:szCs w:val="28"/>
+        </w:rPr>
+      </w:pPr>
+      <w:r>
+        <w:rPr>
+          <w:rFonts w:eastAsia="Calibri" w:cs="Times New Roman"/>
+          <w:szCs w:val="28"/>
+        </w:rPr>
+        <w:t>В ходе выполнения дипломного проекта прошли апробацию такие предложения, как ...</w:t>
+      </w:r>
+    </w:p>
+    <w:p>
+      <w:pPr>
+        <w:shd w:val="clear" w:color="auto" w:fill="FFFFFF"/>
+        <w:spacing w:after="0" w:line="360" w:lineRule="exact"/>
+        <w:ind w:firstLine="567"/>
+        <w:rPr>
+          <w:rFonts w:cs="Times New Roman"/>
+          <w:szCs w:val="28"/>
+        </w:rPr>
+      </w:pPr>
+      <w:r>
+        <w:rPr>
+          <w:rFonts w:eastAsia="Calibri" w:cs="Times New Roman"/>
+          <w:szCs w:val="28"/>
+        </w:rPr>
+        <w:t>Результатами внедрения явились ...</w:t>
+      </w:r>
+    </w:p>
+    <w:p>
+      <w:pPr>
+        <w:shd w:val="clear" w:color="auto" w:fill="FFFFFF"/>
+        <w:spacing w:after="0" w:line="360" w:lineRule="exact"/>
+        <w:ind w:firstLine="567"/>
+        <w:rPr>
+          <w:rFonts w:cs="Times New Roman"/>
+          <w:szCs w:val="28"/>
+        </w:rPr>
+      </w:pPr>
+      <w:r>
+        <w:rPr>
+          <w:rFonts w:eastAsia="Calibri" w:cs="Times New Roman"/>
+          <w:szCs w:val="28"/>
+        </w:rPr>
+        <w:t>Технико-экономическая и социальная значимость ...</w:t>
+      </w:r>
+    </w:p>
+    <w:p>
+      <w:pPr>
+        <w:shd w:val="clear" w:color="auto" w:fill="FFFFFF"/>
+        <w:spacing w:after="0" w:line="360" w:lineRule="exact"/>
+        <w:ind w:firstLine="567"/>
+        <w:rPr>
+          <w:rFonts w:cs="Times New Roman"/>
+          <w:szCs w:val="28"/>
+        </w:rPr>
+      </w:pPr>
+      <w:r>
+        <w:rPr>
+          <w:rFonts w:eastAsia="Calibri" w:cs="Times New Roman"/>
+          <w:szCs w:val="28"/>
+        </w:rPr>
+        <w:t>Автор дипломного проекта подтверждает, что приведенный в пояснительной записке расчетно-аналитический материал правильно и объективно отражает состояние исследуемого процесса, а все заимствованные из литературных и других источников теоретические, методологические и методические положения и концепции сопровождаются ссылками на их авторов.</w:t>
+      </w:r>
+    </w:p>
+    <w:p>
+      <w:pPr>
+        <w:shd w:val="clear" w:color="auto" w:fill="FFFFFF"/>
+        <w:spacing w:after="0" w:line="360" w:lineRule="exact"/>
+        <w:ind w:firstLine="709"/>
+        <w:jc w:val="center"/>
+        <w:rPr>
+          <w:rFonts w:cs="Times New Roman"/>
+          <w:b/>
+          <w:szCs w:val="28"/>
+        </w:rPr>
+      </w:pPr>
+    </w:p>
+    <w:p>
+      <w:pPr>
+        <w:shd w:val="clear" w:color="auto" w:fill="FFFFFF"/>
+        <w:spacing w:after="0" w:line="360" w:lineRule="exact"/>
+        <w:ind w:firstLine="709"/>
+        <w:jc w:val="right"/>
+        <w:rPr>
+          <w:rFonts w:cs="Times New Roman"/>
+          <w:b/>
+          <w:szCs w:val="28"/>
+        </w:rPr>
+      </w:pPr>
+    </w:p>
+    <w:p>
+      <w:pPr>
+        <w:shd w:val="clear" w:color="auto" w:fill="FFFFFF"/>
+        <w:spacing w:after="0" w:line="360" w:lineRule="exact"/>
+        <w:ind w:firstLine="709"/>
+        <w:jc w:val="right"/>
+        <w:rPr>
+          <w:rFonts w:cs="Times New Roman"/>
+          <w:b/>
+          <w:szCs w:val="28"/>
+        </w:rPr>
+      </w:pPr>
+    </w:p>
+    <w:p>
+      <w:pPr>
+        <w:shd w:val="clear" w:color="auto" w:fill="FFFFFF"/>
+        <w:spacing w:after="0" w:line="360" w:lineRule="exact"/>
+        <w:ind w:firstLine="709"/>
+        <w:jc w:val="right"/>
+        <w:rPr>
+          <w:rFonts w:cs="Times New Roman"/>
+          <w:b/>
+          <w:szCs w:val="28"/>
+        </w:rPr>
+      </w:pPr>
+    </w:p>
+    <w:p>
+      <w:pPr>
+        <w:shd w:val="clear" w:color="auto" w:fill="FFFFFF"/>
+        <w:spacing w:after="0" w:line="360" w:lineRule="exact"/>
+        <w:ind w:firstLine="709"/>
+        <w:jc w:val="right"/>
+        <w:rPr>
+          <w:rFonts w:cs="Times New Roman"/>
+          <w:b/>
+          <w:szCs w:val="28"/>
+        </w:rPr>
+      </w:pPr>
+    </w:p>
+    <w:p>
+      <w:pPr>
+        <w:shd w:val="clear" w:color="auto" w:fill="FFFFFF"/>
+        <w:spacing w:after="0" w:line="360" w:lineRule="exact"/>
+        <w:ind w:firstLine="709"/>
+        <w:jc w:val="right"/>
+        <w:rPr>
+          <w:rFonts w:cs="Times New Roman"/>
+          <w:b/>
+          <w:szCs w:val="28"/>
+        </w:rPr>
+      </w:pPr>
+    </w:p>
+    <w:p>
+      <w:pPr>
+        <w:shd w:val="clear" w:color="auto" w:fill="FFFFFF"/>
+        <w:spacing w:after="0" w:line="360" w:lineRule="exact"/>
+        <w:jc w:val="left"/>
+        <w:rPr>
+          <w:rFonts w:cs="Times New Roman"/>
+          <w:color w:val="000000"/>
+        </w:rPr>
+      </w:pPr>
+      <w:r>
+        <w:rPr>
+          <w:rFonts w:eastAsia="Calibri" w:cs="Times New Roman"/>
+          <w:color w:val="000000"/>
+        </w:rPr>
+        <w:t xml:space="preserve">                                                                                   _________________________</w:t>
+      </w:r>
+    </w:p>
+    <w:p>
+      <w:pPr>
+        <w:ind w:left="4248" w:firstLine="708"/>
+        <w:jc w:val="center"/>
+        <w:rPr>
+          <w:rFonts w:cs="Times New Roman"/>
+          <w:color w:val="000000"/>
+          <w:sz w:val="22"/>
+        </w:rPr>
+      </w:pPr>
+      <w:r>
+        <w:rPr>
+          <w:rFonts w:eastAsia="Calibri" w:cs="Times New Roman"/>
+          <w:color w:val="000000"/>
+          <w:sz w:val="22"/>
+        </w:rPr>
+        <w:t>Подпись студента</w:t>
+      </w:r>
+    </w:p>
+    <w:p>
+      <w:pPr>
+        <w:jc w:val="left"/>
+        <w:rPr>
+          <w:rFonts w:cs="Times New Roman"/>
+          <w:color w:val="000000"/>
+          <w:sz w:val="22"/>
+        </w:rPr>
+      </w:pPr>
+      <w:r>
+        <w:rPr>
+          <w:rFonts w:eastAsia="Calibri" w:cs="Times New Roman"/>
+          <w:color w:val="000000"/>
+          <w:sz w:val="22"/>
+        </w:rPr>
+        <w:br w:type="page"/>
+      </w:r>
+    </w:p>
+    <w:p>
+      <w:pPr>
+        <w:pStyle w:val="1"/>
+      </w:pPr>
+      <w:r>
+        <w:lastRenderedPageBreak/>
+        <w:t>ОГЛАВЛЕНИЕ</w:t>
+      </w:r>
+    </w:p>
+    <w:p>
+      <w:pPr>
+        <w:jc w:val="left"/>
+        <w:rPr>
+          <w:rFonts w:eastAsia="SimSun"/>
+          <w:b/>
+          <w:sz w:val="32"/>
+          <w:szCs w:val="32"/>
+        </w:rPr>
+      </w:pPr>
+      <w:r>
+        <w:br w:type="page"/>
+      </w:r>
+    </w:p>
+    <w:p>
+      <w:pPr>
+        <w:pStyle w:val="1"/>
+      </w:pPr>
+      <w:r>
+        <w:lastRenderedPageBreak/>
+        <w:t>ПЕРЕЧЕНЬ УСЛОВНЫХ ОБОЗНАЧЕНИЙ</w:t>
+      </w:r>
+    </w:p>
+    <w:p>
+      <w:pPr>
+        <w:jc w:val="left"/>
+        <w:rPr>
+          <w:rFonts w:eastAsia="SimSun"/>
+          <w:b/>
+          <w:sz w:val="32"/>
+          <w:szCs w:val="32"/>
+        </w:rPr>
+      </w:pPr>
+      <w:r>
+        <w:br w:type="page"/>
+      </w:r>
+    </w:p>
+    <w:p>
+      <w:pPr>
+        <w:pStyle w:val="1"/>
+      </w:pPr>
+      <w:r>
+        <w:lastRenderedPageBreak/>
+        <w:t>ВВЕДЕНИЕ</w:t>
+      </w:r>
+    </w:p>
+    <w:p>
+      <w:pPr>
+        <w:ind w:firstLine="709"/>
+      </w:pPr>
+      <w:r>
+        <w:t xml:space="preserve">Одно из самых популярных направлений в сфере разработки игр — это мобильные игры. С каждым днем рынок мобильных смартфонов растет и расширяется. Всё больше людей не представляют свою жизнь без смартфона, с помощью которого можно делать что угодно: вызывать через соответствующее приложение такси, переводить деньги, наконец, отслеживать свою дневную активность и считать калории. По статистике за 2017 год пользователей смартфонов 4.9 млрд., из них 2.2 млрд. играют в мобильные игры. Также с каждым годом суммарный доход на рынке мобильных игр увеличивается на 10-15%, что показывает рост его популярности. Это самые наглядные примеры, передающие суть явления: </w:t>
+      </w:r>
+      <w:proofErr w:type="gramStart"/>
+      <w:r>
+        <w:t>мобильные устройства</w:t>
+      </w:r>
+      <w:proofErr w:type="gramEnd"/>
+      <w:r>
+        <w:t xml:space="preserve"> органично вошли в нашу повседневную жизнь.</w:t>
+      </w:r>
+    </w:p>
+    <w:p>
+      <w:pPr>
+        <w:ind w:firstLine="709"/>
+      </w:pPr>
+      <w:r>
+        <w:t xml:space="preserve">На сегодняшний день в Беларуси очень быстро развиваются информационные технологии, также развивается сфера мобильных игр, с каждым годом растет количество компаний, которые занимаются разработкой игр. Даже такие гиганты как </w:t>
+      </w:r>
+      <w:r>
+        <w:rPr>
+          <w:lang w:val="en-US"/>
+        </w:rPr>
+        <w:t>EPAM</w:t>
+      </w:r>
+      <w:r>
+        <w:t xml:space="preserve">, </w:t>
+      </w:r>
+      <w:proofErr w:type="spellStart"/>
+      <w:r>
+        <w:rPr>
+          <w:lang w:val="en-US"/>
+        </w:rPr>
+        <w:t>Itransition</w:t>
+      </w:r>
+      <w:proofErr w:type="spellEnd"/>
+      <w:r>
+        <w:t xml:space="preserve"> открыли направление мобильной разработки игр. Исходя из вышесказанного можно с уверенностью сказать, что сферу мобильных игр стоит изучать и исследовать.</w:t>
+      </w:r>
+    </w:p>
+    <w:p>
+      <w:pPr>
+        <w:ind w:firstLine="709"/>
+      </w:pPr>
+      <w:r>
+        <w:t xml:space="preserve">Цель дипломного проекта – разработать мобильную игру </w:t>
+      </w:r>
+      <w:r>
+        <w:rPr>
+          <w:lang w:val="en-US"/>
+        </w:rPr>
+        <w:t>Fit</w:t>
+      </w:r>
+      <w:r>
+        <w:t xml:space="preserve"> </w:t>
+      </w:r>
+      <w:r>
+        <w:rPr>
+          <w:lang w:val="en-US"/>
+        </w:rPr>
+        <w:t>Your</w:t>
+      </w:r>
+      <w:r>
+        <w:t xml:space="preserve"> </w:t>
+      </w:r>
+      <w:r>
+        <w:rPr>
+          <w:lang w:val="en-US"/>
+        </w:rPr>
+        <w:t>Body</w:t>
+      </w:r>
+      <w:r>
+        <w:t>.</w:t>
+      </w:r>
+    </w:p>
+    <w:p>
+      <w:pPr>
+        <w:ind w:firstLine="709"/>
+      </w:pPr>
+      <w:r>
+        <w:t xml:space="preserve">Задачи: </w:t>
+      </w:r>
+    </w:p>
+    <w:p>
+      <w:pPr>
+        <w:pStyle w:val="a7"/>
+        <w:numPr>
+          <w:ilvl w:val="0"/>
+          <w:numId w:val="7"/>
+        </w:numPr>
+      </w:pPr>
+      <w:r>
+        <w:t>Спроектировать архитектуру мобильной игры</w:t>
+      </w:r>
+      <w:r>
+        <w:rPr>
+          <w:lang w:val="en-US"/>
+        </w:rPr>
+        <w:t>.</w:t>
+      </w:r>
+    </w:p>
+    <w:p>
+      <w:pPr>
+        <w:pStyle w:val="a7"/>
+        <w:numPr>
+          <w:ilvl w:val="0"/>
+          <w:numId w:val="7"/>
+        </w:numPr>
+      </w:pPr>
+      <w:r>
+        <w:t>Спроектировать дизайн мобильной игры</w:t>
+      </w:r>
+      <w:r>
+        <w:rPr>
+          <w:lang w:val="en-US"/>
+        </w:rPr>
+        <w:t>.</w:t>
+      </w:r>
+    </w:p>
+    <w:p>
+      <w:pPr>
+        <w:pStyle w:val="a7"/>
+        <w:numPr>
+          <w:ilvl w:val="0"/>
+          <w:numId w:val="7"/>
+        </w:numPr>
+      </w:pPr>
+      <w:r>
+        <w:t xml:space="preserve">Разработать стратегию продвижения игры </w:t>
+      </w:r>
+      <w:r>
+        <w:rPr>
+          <w:lang w:val="en-US"/>
+        </w:rPr>
+        <w:t>Fit</w:t>
+      </w:r>
+      <w:r>
+        <w:t xml:space="preserve"> </w:t>
+      </w:r>
+      <w:r>
+        <w:rPr>
+          <w:lang w:val="en-US"/>
+        </w:rPr>
+        <w:t>Your</w:t>
+      </w:r>
+      <w:r>
+        <w:t xml:space="preserve"> </w:t>
+      </w:r>
+      <w:r>
+        <w:rPr>
+          <w:lang w:val="en-US"/>
+        </w:rPr>
+        <w:t>Body</w:t>
+      </w:r>
+      <w:r>
+        <w:t>.</w:t>
+      </w:r>
+    </w:p>
+    <w:p>
+      <w:pPr>
+        <w:jc w:val="left"/>
+      </w:pPr>
+      <w:r>
+        <w:br w:type="page"/>
+      </w:r>
+    </w:p>
+    <w:p>
+      <w:pPr>
+        <w:pStyle w:val="1"/>
+      </w:pPr>
+      <w:r>
+        <w:lastRenderedPageBreak/>
+        <w:t>ГЛАВА 1 …</w:t>
+      </w:r>
+    </w:p>
+    <w:p>
+      <w:pPr>
+        <w:pStyle w:val="2"/>
+      </w:pPr>
+      <w:r>
+        <w:t>1.1 Описание предметной области</w:t>
+      </w:r>
+    </w:p>
+    <w:p>
+      <w:pPr>
+        <w:ind w:firstLine="709"/>
+      </w:pPr>
+      <w:r>
+        <w:t>Индустрия компьютерных игр (также индустрия интерактивных развлечений) — сектор экономики, связанный с разработкой, продвижением и продажей компьютерных игр.  В неё входит большое количество специальностей, по которым работают тысячи человек по всему миру.</w:t>
+      </w:r>
+    </w:p>
+    <w:p>
+      <w:pPr>
+        <w:ind w:firstLine="709"/>
+      </w:pPr>
+      <w:r>
+        <w:t xml:space="preserve">Индустрия компьютерных игр зародилась в середине 1970-х годов как движение энтузиастов и за несколько десятилетий выросла из небольшого рынка в </w:t>
+      </w:r>
+      <w:proofErr w:type="spellStart"/>
+      <w:r>
+        <w:t>мейнстрим</w:t>
+      </w:r>
+      <w:proofErr w:type="spellEnd"/>
+      <w:r>
+        <w:t xml:space="preserve"> с годовой прибылью в 9,5 миллиардов долларов в США в 2007 году и 11,7 миллиардов в 2008 году (согласно ежегодным отчётам ESA). На рынке работают как крупные игроки, так и </w:t>
+      </w:r>
+      <w:proofErr w:type="spellStart"/>
+      <w:r>
+        <w:t>и</w:t>
+      </w:r>
+      <w:proofErr w:type="spellEnd"/>
+      <w:r>
+        <w:t xml:space="preserve"> небольшие фирмы и </w:t>
+      </w:r>
+      <w:proofErr w:type="spellStart"/>
+      <w:r>
+        <w:t>стартапы</w:t>
+      </w:r>
+      <w:proofErr w:type="spellEnd"/>
+      <w:r>
+        <w:t xml:space="preserve">, а также независимые разработчики и сообщества (напр. </w:t>
+      </w:r>
+      <w:proofErr w:type="spellStart"/>
+      <w:r>
+        <w:t>Kickstarter</w:t>
+      </w:r>
+      <w:proofErr w:type="spellEnd"/>
+      <w:r>
+        <w:t xml:space="preserve"> и др.).</w:t>
+      </w:r>
+    </w:p>
+    <w:p>
+      <w:pPr>
+        <w:ind w:firstLine="709"/>
+      </w:pPr>
+      <w:r>
+        <w:t xml:space="preserve">История индустрии началась в 1971 году с запуска аркадной игры </w:t>
+      </w:r>
+      <w:proofErr w:type="spellStart"/>
+      <w:r>
+        <w:t>Computer</w:t>
+      </w:r>
+      <w:proofErr w:type="spellEnd"/>
+      <w:r>
+        <w:t xml:space="preserve"> </w:t>
+      </w:r>
+      <w:proofErr w:type="spellStart"/>
+      <w:r>
+        <w:t>Space</w:t>
+      </w:r>
+      <w:proofErr w:type="spellEnd"/>
+      <w:r>
+        <w:t xml:space="preserve">. В следующем году компания </w:t>
+      </w:r>
+      <w:proofErr w:type="spellStart"/>
+      <w:r>
+        <w:t>Atari</w:t>
+      </w:r>
+      <w:proofErr w:type="spellEnd"/>
+      <w:r>
+        <w:t xml:space="preserve"> выпустила первую коммерчески успешную видеоигру </w:t>
+      </w:r>
+      <w:proofErr w:type="spellStart"/>
+      <w:r>
+        <w:t>Pong</w:t>
+      </w:r>
+      <w:proofErr w:type="spellEnd"/>
+      <w:r>
+        <w:t xml:space="preserve">. Успех этой игры открыл аркадным автоматам в течение «золотой эры» путь в такие общественно значимые места как торговые центры, традиционные торговые залы, рестораны и круглосуточные магазины. Во всем мире всего было продано более 360 тысяч аркадных автоматов с игрой </w:t>
+      </w:r>
+      <w:proofErr w:type="spellStart"/>
+      <w:r>
+        <w:t>Space</w:t>
+      </w:r>
+      <w:proofErr w:type="spellEnd"/>
+      <w:r>
+        <w:t xml:space="preserve"> </w:t>
+      </w:r>
+      <w:proofErr w:type="spellStart"/>
+      <w:r>
+        <w:t>Invaders</w:t>
+      </w:r>
+      <w:proofErr w:type="spellEnd"/>
+      <w:r>
+        <w:t>, таким образом в 1982 году игра заработала 2 миллиарда долларов монетами по 25 центов, что составляет 4,6 миллиарда долларов в ценах 2011 года.</w:t>
+      </w:r>
+    </w:p>
+    <w:p>
+      <w:pPr>
+        <w:ind w:firstLine="709"/>
+      </w:pPr>
+      <w:r>
+        <w:t xml:space="preserve">В 2000-е было создано и стали популярными множество казуальных и </w:t>
+      </w:r>
+      <w:proofErr w:type="spellStart"/>
+      <w:r>
+        <w:t>инди</w:t>
+      </w:r>
+      <w:proofErr w:type="spellEnd"/>
+      <w:r>
+        <w:t xml:space="preserve">-игр. Также крепнет направление игр для мобильных платформ, появилось направление создания игр для социальных сетей. Особенно известен разработчик </w:t>
+      </w:r>
+      <w:proofErr w:type="spellStart"/>
+      <w:r>
+        <w:t>Zynga</w:t>
+      </w:r>
+      <w:proofErr w:type="spellEnd"/>
+      <w:r>
+        <w:t xml:space="preserve"> игр для социальной сети </w:t>
+      </w:r>
+      <w:proofErr w:type="spellStart"/>
+      <w:r>
+        <w:t>Facebook</w:t>
+      </w:r>
+      <w:proofErr w:type="spellEnd"/>
+      <w:r>
+        <w:t xml:space="preserve">. Другим примером успешных платформ для компьютерных игр являются </w:t>
+      </w:r>
+      <w:proofErr w:type="spellStart"/>
+      <w:r>
+        <w:t>iOS</w:t>
+      </w:r>
+      <w:proofErr w:type="spellEnd"/>
+      <w:r>
+        <w:t xml:space="preserve"> и </w:t>
+      </w:r>
+      <w:proofErr w:type="spellStart"/>
+      <w:r>
+        <w:t>Android</w:t>
+      </w:r>
+      <w:proofErr w:type="spellEnd"/>
+      <w:r>
+        <w:t>.</w:t>
+      </w:r>
+    </w:p>
+    <w:p>
+      <w:pPr>
+        <w:ind w:firstLine="709"/>
+      </w:pPr>
+      <w:r>
+        <w:t>К 2003 году на японских телефонах было доступно множество мобильных игр, начиная от головоломок и виртуальных домашних животных, которые использовали технологии для работы с камерами и сканерами отпечатков пальцев до 3</w:t>
+      </w:r>
+      <w:r>
+        <w:rPr>
+          <w:lang w:val="en-US"/>
+        </w:rPr>
+        <w:t>D</w:t>
+      </w:r>
+      <w:r>
+        <w:t xml:space="preserve">-игр с исключительно качественной графикой. Старые аркадные игры стали особенно популярны на мобильных телефонах, которые были идеальной платформой для игр в аркадном стиле, предназначенных для более коротких игровых сессий. В настоящее время Япония является крупнейшим в мире рынком по доходам для мобильных игр. Сегодня на японском игровом рынке все чаще доминируют мобильные игры, которые в 2013 году составили 5,1 млрд долларов, что больше, чем традиционные консольные игры в стране. </w:t>
+      </w:r>
+    </w:p>
+    <w:p>
+      <w:pPr>
+        <w:ind w:firstLine="709"/>
+      </w:pPr>
+      <w:r>
+        <w:t xml:space="preserve">Сейчас разрабатываются игры в основном для устройств с операционной системой </w:t>
+      </w:r>
+      <w:r>
+        <w:rPr>
+          <w:lang w:val="en-US"/>
+        </w:rPr>
+        <w:t>Android</w:t>
+      </w:r>
+      <w:r>
+        <w:t xml:space="preserve"> и </w:t>
+      </w:r>
+      <w:r>
+        <w:rPr>
+          <w:lang w:val="en-US"/>
+        </w:rPr>
+        <w:t>iOS</w:t>
+      </w:r>
+      <w:r>
+        <w:t xml:space="preserve">. </w:t>
+      </w:r>
+      <w:r>
+        <w:rPr>
+          <w:lang w:val="en-US"/>
+        </w:rPr>
+        <w:t>Google</w:t>
+      </w:r>
+      <w:r>
+        <w:t xml:space="preserve"> </w:t>
+      </w:r>
+      <w:r>
+        <w:rPr>
+          <w:lang w:val="en-US"/>
+        </w:rPr>
+        <w:t>Play</w:t>
+      </w:r>
+      <w:r>
+        <w:t xml:space="preserve"> (</w:t>
+      </w:r>
+      <w:r>
+        <w:rPr>
+          <w:lang w:val="en-US"/>
+        </w:rPr>
+        <w:t>Android</w:t>
+      </w:r>
+      <w:r>
+        <w:t xml:space="preserve">) и </w:t>
+      </w:r>
+      <w:r>
+        <w:rPr>
+          <w:lang w:val="en-US"/>
+        </w:rPr>
+        <w:t>App</w:t>
+      </w:r>
+      <w:r>
+        <w:t xml:space="preserve"> </w:t>
+      </w:r>
+      <w:r>
+        <w:rPr>
+          <w:lang w:val="en-US"/>
+        </w:rPr>
+        <w:t>Store</w:t>
+      </w:r>
+      <w:r>
+        <w:t xml:space="preserve"> (</w:t>
+      </w:r>
+      <w:r>
+        <w:rPr>
+          <w:lang w:val="en-US"/>
+        </w:rPr>
+        <w:t>iOS</w:t>
+      </w:r>
+      <w:r>
+        <w:t xml:space="preserve">) самые популярные </w:t>
+      </w:r>
+      <w:r>
+        <w:lastRenderedPageBreak/>
+        <w:t>рынки мобильных игр и приложений в мире, первый владеет огромной аудиторией, а второй имеет большую стоимость.</w:t>
+      </w:r>
+    </w:p>
+    <w:p>
+      <w:pPr>
+        <w:ind w:firstLine="709"/>
+      </w:pPr>
+      <w:r>
+        <w:t xml:space="preserve">Игры бывают разных типов, жанров и так называемых </w:t>
+      </w:r>
+      <w:proofErr w:type="spellStart"/>
+      <w:r>
+        <w:t>сеттингов</w:t>
+      </w:r>
+      <w:proofErr w:type="spellEnd"/>
+      <w:r>
+        <w:t xml:space="preserve"> (среда в которой происходит действие). Ниже будут более подробно описаны типы игр.</w:t>
+      </w:r>
+    </w:p>
+    <w:p>
+      <w:pPr>
+        <w:ind w:firstLine="709"/>
+      </w:pPr>
+      <w:r>
+        <w:rPr>
+          <w:b/>
+        </w:rPr>
+        <w:t>2</w:t>
+      </w:r>
+      <w:r>
+        <w:rPr>
+          <w:b/>
+          <w:lang w:val="en-US"/>
+        </w:rPr>
+        <w:t>D</w:t>
+      </w:r>
+      <w:r>
+        <w:rPr>
+          <w:b/>
+        </w:rPr>
+        <w:t xml:space="preserve"> и 3</w:t>
+      </w:r>
+      <w:r>
+        <w:rPr>
+          <w:b/>
+          <w:lang w:val="en-US"/>
+        </w:rPr>
+        <w:t>D</w:t>
+      </w:r>
+      <w:r>
+        <w:rPr>
+          <w:b/>
+        </w:rPr>
+        <w:t xml:space="preserve"> игры</w:t>
+      </w:r>
+      <w:r>
+        <w:t xml:space="preserve">, одни из самых распространенных типов игр. Буква </w:t>
+      </w:r>
+      <w:r>
+        <w:rPr>
+          <w:lang w:val="en-US"/>
+        </w:rPr>
+        <w:t>D</w:t>
+      </w:r>
+      <w:r>
+        <w:t xml:space="preserve"> в назывании обозначает </w:t>
+      </w:r>
+      <w:r>
+        <w:rPr>
+          <w:lang w:val="en-US"/>
+        </w:rPr>
+        <w:t>Dimension</w:t>
+      </w:r>
+      <w:r>
+        <w:t xml:space="preserve"> (измерение), то есть эти типы отличаются только количеством измерений, так же существуют 2.5</w:t>
+      </w:r>
+      <w:r>
+        <w:rPr>
+          <w:lang w:val="en-US"/>
+        </w:rPr>
+        <w:t>D</w:t>
+      </w:r>
+      <w:r>
+        <w:t xml:space="preserve"> игры, рисунок 1.1, такие игры представляют из себя 2</w:t>
+      </w:r>
+      <w:r>
+        <w:rPr>
+          <w:lang w:val="en-US"/>
+        </w:rPr>
+        <w:t>D</w:t>
+      </w:r>
+      <w:r>
+        <w:t xml:space="preserve"> графику которая выглядит как 3</w:t>
+      </w:r>
+      <w:r>
+        <w:rPr>
+          <w:lang w:val="en-US"/>
+        </w:rPr>
+        <w:t>D</w:t>
+      </w:r>
+      <w:r>
+        <w:t>, поэтому и называется 2.5</w:t>
+      </w:r>
+      <w:r>
+        <w:rPr>
+          <w:lang w:val="en-US"/>
+        </w:rPr>
+        <w:t>D</w:t>
+      </w:r>
+    </w:p>
+    <w:p>
+      <w:pPr>
+        <w:ind w:firstLine="709"/>
+      </w:pPr>
+      <w:r>
+        <w:t xml:space="preserve"> </w:t>
+      </w:r>
+      <w:r>
+        <w:rPr>
+          <w:noProof/>
+          <w:lang w:eastAsia="ru-RU"/>
+        </w:rPr>
+        <w:drawing>
+          <wp:inline distT="0" distB="0" distL="0" distR="0" wp14:anchorId="646AE060" wp14:editId="732E9C30">
+            <wp:extent cx="6296025" cy="3543300"/>
+            <wp:effectExtent l="0" t="0" r="9525" b="0"/>
+            <wp:docPr id="1026" name="Рисунок 1"/>
+            <wp:cNvGraphicFramePr>
+              <a:graphicFrameLocks xmlns:a="http://schemas.openxmlformats.org/drawingml/2006/main"/>
+            </wp:cNvGraphicFramePr>
+            <a:graphic xmlns:a="http://schemas.openxmlformats.org/drawingml/2006/main">
+              <a:graphicData uri="http://schemas.openxmlformats.org/drawingml/2006/picture">
+                <pic:pic xmlns:pic="http://schemas.openxmlformats.org/drawingml/2006/picture">
+                  <pic:nvPicPr>
+                    <pic:cNvPr id="0" name="Рисунок 1"/>
+                    <pic:cNvPicPr/>
+                  </pic:nvPicPr>
+                  <pic:blipFill>
+                    <a:blip r:embed="rId8" cstate="print"/>
+                    <a:srcRect/>
+                    <a:stretch/>
+                  </pic:blipFill>
+                  <pic:spPr>
+                    <a:xfrm>
+                      <a:off x="0" y="0"/>
+                      <a:ext cx="6296025" cy="3543300"/>
+                    </a:xfrm>
+                    <a:prstGeom prst="rect">
+                      <a:avLst/>
+                    </a:prstGeom>
+                    <a:ln>
+                      <a:noFill/>
+                    </a:ln>
+                  </pic:spPr>
+                </pic:pic>
+              </a:graphicData>
+            </a:graphic>
+          </wp:inline>
+        </w:drawing>
+      </w:r>
+    </w:p>
+    <w:p>
+      <w:pPr>
+        <w:pStyle w:val="a8"/>
+      </w:pPr>
+      <w:r>
+        <w:t>Рисунок 1.1 – Пример 2.5</w:t>
+      </w:r>
+      <w:r>
+        <w:rPr>
+          <w:lang w:val="en-US"/>
+        </w:rPr>
+        <w:t>D</w:t>
+      </w:r>
+      <w:r>
+        <w:t xml:space="preserve"> </w:t>
+      </w:r>
+      <w:r>
+        <w:t>игры</w:t>
+      </w:r>
+    </w:p>
+    <w:p>
+      <w:pPr>
+        <w:ind w:firstLine="709"/>
+      </w:pPr>
+      <w:r>
+        <w:rPr>
+          <w:b/>
+          <w:lang w:val="en-US"/>
+        </w:rPr>
+        <w:t>AR</w:t>
+      </w:r>
+      <w:r>
+        <w:rPr>
+          <w:b/>
+        </w:rPr>
+        <w:t xml:space="preserve"> игры или дополненная реальность</w:t>
+      </w:r>
+      <w:r>
+        <w:t xml:space="preserve">, это новая технология, которую начали разрабатывать в 2013 году в компании </w:t>
+      </w:r>
+      <w:r>
+        <w:rPr>
+          <w:lang w:val="en-US"/>
+        </w:rPr>
+        <w:t>Google</w:t>
+      </w:r>
+      <w:r>
+        <w:t xml:space="preserve">. </w:t>
+      </w:r>
+      <w:r>
+        <w:rPr>
+          <w:bCs/>
+        </w:rPr>
+        <w:t>Дополненная реальность</w:t>
+      </w:r>
+      <w:r>
+        <w:t xml:space="preserve"> — результат введения в поле восприятия любых сенсорных данных с целью дополнения сведений об окружении и улучшения восприятия информации. Первой игрой в которой было использован </w:t>
+      </w:r>
+      <w:r>
+        <w:rPr>
+          <w:lang w:val="en-US"/>
+        </w:rPr>
+        <w:t>AR</w:t>
+      </w:r>
+      <w:r>
+        <w:t xml:space="preserve">, </w:t>
+      </w:r>
+      <w:proofErr w:type="spellStart"/>
+      <w:r>
+        <w:rPr>
+          <w:lang w:val="en-US"/>
+        </w:rPr>
+        <w:t>Pokemon</w:t>
+      </w:r>
+      <w:proofErr w:type="spellEnd"/>
+      <w:r>
+        <w:t xml:space="preserve"> </w:t>
+      </w:r>
+      <w:r>
+        <w:rPr>
+          <w:lang w:val="en-US"/>
+        </w:rPr>
+        <w:t>GO</w:t>
+      </w:r>
+      <w:r>
+        <w:t>.</w:t>
+      </w:r>
+    </w:p>
+    <w:p>
+      <w:pPr>
+        <w:ind w:firstLine="709"/>
+      </w:pPr>
+      <w:r>
+        <w:rPr>
+          <w:b/>
+          <w:lang w:val="en-US"/>
+        </w:rPr>
+        <w:t>VR</w:t>
+      </w:r>
+      <w:r>
+        <w:rPr>
+          <w:b/>
+        </w:rPr>
+        <w:t xml:space="preserve"> игры</w:t>
+      </w:r>
+      <w:r>
+        <w:t xml:space="preserve">, самая новая технология в игровой индустрии, которая с каждым годом развивается и становится более популярнее. Виртуальная реальность - созданный техническими средствами мир, передаваемый человеку через его ощущения: зрение, слух, обоняние, осязание и другие. Виртуальная реальность имитирует как воздействие, так и реакции на воздействие. На сегодняшний день хитов этой технологии в мобильных играх к сожалению, нету. </w:t>
+      </w:r>
+    </w:p>
+    <w:p>
+      <w:pPr>
+        <w:ind w:firstLine="709"/>
+      </w:pPr>
+      <w:r>
+        <w:lastRenderedPageBreak/>
+        <w:t xml:space="preserve">В рамках темы дипломного проекта большое внимание уделяется среде разработки игр </w:t>
+      </w:r>
+      <w:r>
+        <w:rPr>
+          <w:lang w:val="en-US"/>
+        </w:rPr>
+        <w:t>Unity</w:t>
+      </w:r>
+      <w:r>
+        <w:t xml:space="preserve">. </w:t>
+      </w:r>
+      <w:r>
+        <w:rPr>
+          <w:lang w:val="en-US"/>
+        </w:rPr>
+        <w:t>Unity</w:t>
+      </w:r>
+      <w:r>
+        <w:t xml:space="preserve"> - это межплатформенная среда разработки компьютерных и мобильных игр. Существует большое количество аналогов </w:t>
+      </w:r>
+      <w:r>
+        <w:rPr>
+          <w:lang w:val="en-US"/>
+        </w:rPr>
+        <w:t>Unity</w:t>
+      </w:r>
+      <w:r>
+        <w:t>, более подробно причина выбора именно этой платформы будет описана во второй главе дипломного проекта.</w:t>
+      </w:r>
+    </w:p>
+    <w:p>
+      <w:pPr>
+        <w:ind w:firstLine="708"/>
+        <w:rPr>
+          <w:b/>
+        </w:rPr>
+      </w:pPr>
+      <w:r>
+        <w:t xml:space="preserve">Как видно из представленного выше материала, мобильные приложения с каждым годом набирают все большую популярность и доходы от этой сферы растут очень стремительно. Этим и обусловлен выбор именно такой темы дипломного проекта. Более конкретно в проекте будет рассмотрена среда разработки мобильных приложений, а именно </w:t>
+      </w:r>
+      <w:proofErr w:type="spellStart"/>
+      <w:r>
+        <w:t>Unity</w:t>
+      </w:r>
+      <w:proofErr w:type="spellEnd"/>
+      <w:r>
+        <w:t xml:space="preserve">, на которой и создавалась игра </w:t>
+      </w:r>
+      <w:proofErr w:type="spellStart"/>
+      <w:r>
+        <w:t>Fit</w:t>
+      </w:r>
+      <w:proofErr w:type="spellEnd"/>
+      <w:r>
+        <w:t xml:space="preserve"> </w:t>
+      </w:r>
+      <w:proofErr w:type="spellStart"/>
+      <w:r>
+        <w:t>your</w:t>
+      </w:r>
+      <w:proofErr w:type="spellEnd"/>
+      <w:r>
+        <w:t xml:space="preserve"> </w:t>
+      </w:r>
+      <w:proofErr w:type="spellStart"/>
+      <w:r>
+        <w:t>body</w:t>
+      </w:r>
+      <w:proofErr w:type="spellEnd"/>
+      <w:r>
+        <w:t>.</w:t>
+      </w:r>
+    </w:p>
+    <w:p>
+      <w:pPr>
+        <w:pStyle w:val="2"/>
+        <w:ind w:left="720"/>
+      </w:pPr>
+      <w:r>
+        <w:t xml:space="preserve">1.2 </w:t>
+      </w:r>
+      <w:r>
+        <w:t>Проектирование системы в рамках предприятия преддипломной базы практики</w:t>
+      </w:r>
+      <w:bookmarkEnd w:id="0"/>
+    </w:p>
+    <w:p>
+      <w:pPr>
+        <w:ind w:firstLine="709"/>
+        <w:rPr>
+          <w:rFonts w:cs="Times New Roman"/>
+          <w:szCs w:val="28"/>
+        </w:rPr>
+      </w:pPr>
+      <w:r>
+        <w:rPr>
+          <w:rFonts w:cs="Times New Roman"/>
+          <w:szCs w:val="28"/>
+        </w:rPr>
+        <w:t xml:space="preserve">При </w:t>
+      </w:r>
+      <w:r>
+        <w:rPr>
+          <w:rFonts w:cs="Times New Roman"/>
+          <w:szCs w:val="28"/>
+        </w:rPr>
+        <w:t>разработке игры</w:t>
+      </w:r>
+      <w:r>
+        <w:rPr>
+          <w:rFonts w:cs="Times New Roman"/>
+          <w:szCs w:val="28"/>
+        </w:rPr>
+        <w:t xml:space="preserve"> важную роль, сыграла база практики, на которой были применены теоретические знания касательно возможности </w:t>
+      </w:r>
+      <w:r>
+        <w:rPr>
+          <w:rFonts w:cs="Times New Roman"/>
+          <w:szCs w:val="28"/>
+        </w:rPr>
+        <w:t>создания и продвижения игры</w:t>
+      </w:r>
+      <w:r>
+        <w:rPr>
+          <w:rFonts w:cs="Times New Roman"/>
+          <w:szCs w:val="28"/>
+        </w:rPr>
+        <w:t>, при прохождении преддипломной практики.</w:t>
+      </w:r>
+    </w:p>
+    <w:p>
+      <w:pPr>
+        <w:ind w:firstLine="709"/>
+      </w:pPr>
+      <w:proofErr w:type="spellStart"/>
+      <w:r>
+        <w:t>Aetsoft</w:t>
+      </w:r>
+      <w:proofErr w:type="spellEnd"/>
+      <w:r>
+        <w:t xml:space="preserve"> - это компания, которая обладает многолетним опытом в области сложных ИТ-проектов, связанных с технологией </w:t>
+      </w:r>
+      <w:proofErr w:type="spellStart"/>
+      <w:r>
+        <w:t>blockchain</w:t>
+      </w:r>
+      <w:proofErr w:type="spellEnd"/>
+      <w:r>
+        <w:t>, цифровыми платежами, торговлей, инвестициями, мобильной разработк</w:t>
+      </w:r>
+      <w:r>
+        <w:t>ой, а также продуктами AR / VR.</w:t>
+      </w:r>
+      <w:r>
+        <w:t xml:space="preserve"> </w:t>
+      </w:r>
+      <w:r>
+        <w:t>Компания была основана в 2006 году. В настоящее время она состоит из более 50 штатных сотрудников и 20+ членов команды на международном уровне. Головной офис находится в Минске (Беларусь).</w:t>
+      </w:r>
+    </w:p>
+    <w:p>
+      <w:pPr>
+        <w:ind w:firstLine="709"/>
+        <w:rPr>
+          <w:color w:val="FF0000"/>
+        </w:rPr>
+      </w:pPr>
+      <w:r>
+        <w:rPr>
+          <w:color w:val="FF0000"/>
+        </w:rPr>
+        <w:t>Добавить инфы о компании</w:t>
+      </w:r>
+    </w:p>
+    <w:p>
+      <w:pPr>
+        <w:pStyle w:val="2"/>
+      </w:pPr>
+      <w:bookmarkStart w:id="1" w:name="_Toc514796512"/>
+      <w:r>
+        <w:t xml:space="preserve">1.3 </w:t>
+      </w:r>
+      <w:r>
+        <w:t xml:space="preserve">Оценка </w:t>
+      </w:r>
+      <w:r>
+        <w:t>мобильных</w:t>
+      </w:r>
+      <w:r>
+        <w:t xml:space="preserve"> </w:t>
+      </w:r>
+      <w:r>
+        <w:t>игр</w:t>
+      </w:r>
+      <w:r>
+        <w:t>-аналогов</w:t>
+      </w:r>
+      <w:bookmarkEnd w:id="1"/>
+    </w:p>
+    <w:p>
+      <w:pPr>
+        <w:ind w:firstLine="709"/>
+      </w:pPr>
+      <w:r>
+        <w:t xml:space="preserve">Перед разработкой идеи были изучены аналоги этой идеи, таковых было мало, некоторые из них были мертвые проекты, а другие вовсе не популярные. Но после начала разработки к сожалению, обнаружился конкурент. </w:t>
+      </w:r>
+      <w:r>
+        <w:t xml:space="preserve"> </w:t>
+      </w:r>
+      <w:r>
+        <w:t>Называется конкурент «Накачай Качка»</w:t>
+      </w:r>
+      <w:r>
+        <w:t>, на рисунке 1.2 изображен скриншот из этой игры.</w:t>
+      </w:r>
+    </w:p>
+    <w:p>
+      <w:pPr>
+        <w:ind w:firstLine="709"/>
+        <w:jc w:val="center"/>
+      </w:pPr>
+      <w:r>
+        <w:rPr>
+          <w:lang w:val="en-US"/>
+        </w:rPr>
+        <w:lastRenderedPageBreak/>
+        <w:pict>
+          <v:shapetype id="_x0000_t75" coordsize="21600,21600" o:spt="75" o:preferrelative="t" path="m@4@5l@4@11@9@11@9@5xe" filled="f" stroked="f">
+            <v:stroke joinstyle="miter"/>
+            <v:formulas>
+              <v:f eqn="if lineDrawn pixelLineWidth 0"/>
+              <v:f eqn="sum @0 1 0"/>
+              <v:f eqn="sum 0 0 @1"/>
+              <v:f eqn="prod @2 1 2"/>
+              <v:f eqn="prod @3 21600 pixelWidth"/>
+              <v:f eqn="prod @3 21600 pixelHeight"/>
+              <v:f eqn="sum @0 0 1"/>
+              <v:f eqn="prod @6 1 2"/>
+              <v:f eqn="prod @7 21600 pixelWidth"/>
+              <v:f eqn="sum @8 21600 0"/>
+              <v:f eqn="prod @7 21600 pixelHeight"/>
+              <v:f eqn="sum @10 21600 0"/>
+            </v:formulas>
+            <v:path o:extrusionok="f" gradientshapeok="t" o:connecttype="rect"/>
+            <o:lock v:ext="edit" aspectratio="t"/>
+          </v:shapetype>
+          <v:shape id="_x0000_i1025" type="#_x0000_t75" style="width:140.25pt;height:245.25pt">
+            <v:imagedata r:id="rId9" o:title="Untitled"/>
+          </v:shape>
+        </w:pict>
+      </w:r>
+    </w:p>
+    <w:p>
+      <w:pPr>
+        <w:pStyle w:val="a8"/>
+        <w:rPr>
+          <w:lang w:val="en-US"/>
+        </w:rPr>
+      </w:pPr>
+      <w:r>
+        <w:t xml:space="preserve">Рисунок 1.2 – Аналог </w:t>
+      </w:r>
+      <w:r>
+        <w:rPr>
+          <w:lang w:val="en-US"/>
+        </w:rPr>
+        <w:t>Fit</w:t>
+      </w:r>
+      <w:r>
+        <w:t xml:space="preserve"> </w:t>
+      </w:r>
+      <w:r>
+        <w:rPr>
+          <w:lang w:val="en-US"/>
+        </w:rPr>
+        <w:t>Your</w:t>
+      </w:r>
+      <w:r>
+        <w:t xml:space="preserve"> </w:t>
+      </w:r>
+      <w:r>
+        <w:rPr>
+          <w:lang w:val="en-US"/>
+        </w:rPr>
+        <w:t>Body</w:t>
+      </w:r>
+    </w:p>
+    <w:p>
+      <w:r>
+        <w:rPr>
+          <w:lang w:val="en-US"/>
+        </w:rPr>
+        <w:tab/>
+      </w:r>
+      <w:r>
+        <w:t xml:space="preserve">Так же аналог был изучен с помощью сервиса </w:t>
+      </w:r>
+      <w:proofErr w:type="spellStart"/>
+      <w:r>
+        <w:rPr>
+          <w:lang w:val="en-US"/>
+        </w:rPr>
+        <w:t>SensorTower</w:t>
+      </w:r>
+      <w:proofErr w:type="spellEnd"/>
+      <w:r>
+        <w:t>.</w:t>
+      </w:r>
+      <w:r>
+        <w:rPr>
+          <w:lang w:val="en-US"/>
+        </w:rPr>
+        <w:t>com</w:t>
+      </w:r>
+      <w:r>
+        <w:t xml:space="preserve">, </w:t>
+      </w:r>
+      <w:r>
+        <w:t>на рисунке 1.3 можно увидеть статистику с этого сайта, на сегодняшний день у приложения более 1 млн. скачиваний и заработок в месяц примерно 1000-5000</w:t>
+      </w:r>
+      <w:r>
+        <w:t>$</w:t>
+      </w:r>
+      <w:r>
+        <w:t>.</w:t>
+      </w:r>
+      <w:r>
+        <w:rPr>
+          <w:lang w:val="en-US"/>
+        </w:rPr>
+        <w:pict>
+          <v:shape id="_x0000_i1026" type="#_x0000_t75" style="width:495.75pt;height:151.5pt">
+            <v:imagedata r:id="rId10" o:title="Sketch"/>
+          </v:shape>
+        </w:pict>
+      </w:r>
+    </w:p>
+    <w:p>
+      <w:pPr>
+        <w:pStyle w:val="a8"/>
+        <w:rPr>
+          <w:lang w:val="en-US"/>
+        </w:rPr>
+      </w:pPr>
+      <w:r>
+        <w:t xml:space="preserve">Рисунок 1.3 – Статистика из </w:t>
+      </w:r>
+      <w:r>
+        <w:rPr>
+          <w:lang w:val="en-US"/>
+        </w:rPr>
+        <w:t>SensorTower.com</w:t>
+      </w:r>
+    </w:p>
+    <w:p>
+      <w:pPr>
+        <w:ind w:firstLine="709"/>
+      </w:pPr>
+      <w:r>
+        <w:t xml:space="preserve">Из-за аналога не была остановлена разработка, по ряду причин: </w:t>
+      </w:r>
+    </w:p>
+    <w:p>
+      <w:pPr>
+        <w:pStyle w:val="a7"/>
+        <w:numPr>
+          <w:ilvl w:val="0"/>
+          <w:numId w:val="8"/>
+        </w:numPr>
+      </w:pPr>
+      <w:r>
+        <w:t xml:space="preserve">В </w:t>
+      </w:r>
+      <w:r>
+        <w:rPr>
+          <w:lang w:val="en-US"/>
+        </w:rPr>
+        <w:t>Fit</w:t>
+      </w:r>
+      <w:r>
+        <w:t xml:space="preserve"> </w:t>
+      </w:r>
+      <w:r>
+        <w:rPr>
+          <w:lang w:val="en-US"/>
+        </w:rPr>
+        <w:t>Your</w:t>
+      </w:r>
+      <w:r>
+        <w:t xml:space="preserve"> </w:t>
+      </w:r>
+      <w:r>
+        <w:rPr>
+          <w:lang w:val="en-US"/>
+        </w:rPr>
+        <w:t>Body</w:t>
+      </w:r>
+      <w:r>
+        <w:t xml:space="preserve"> </w:t>
+      </w:r>
+      <w:r>
+        <w:t>более интересная графика</w:t>
+      </w:r>
+    </w:p>
+    <w:p>
+      <w:pPr>
+        <w:pStyle w:val="a7"/>
+        <w:numPr>
+          <w:ilvl w:val="0"/>
+          <w:numId w:val="8"/>
+        </w:numPr>
+      </w:pPr>
+      <w:r>
+        <w:t>Не навязчивая реклама</w:t>
+      </w:r>
+    </w:p>
+    <w:p>
+      <w:pPr>
+        <w:pStyle w:val="a7"/>
+        <w:numPr>
+          <w:ilvl w:val="0"/>
+          <w:numId w:val="8"/>
+        </w:numPr>
+      </w:pPr>
+      <w:r>
+        <w:t>Более интересная механика</w:t>
+      </w:r>
+    </w:p>
+    <w:p>
+      <w:pPr>
+        <w:pStyle w:val="2"/>
+      </w:pPr>
+      <w:r>
+        <w:rPr>
+          <w:lang w:val="en-US"/>
+        </w:rPr>
+        <w:t xml:space="preserve">1.4 </w:t>
+      </w:r>
+      <w:r>
+        <w:t>Построение команды для разработки игры</w:t>
+      </w:r>
+    </w:p>
+    <w:p>
+      <w:pPr>
+        <w:ind w:firstLine="709"/>
+        <w:jc w:val="left"/>
+        <w:rPr>
+          <w:rFonts w:eastAsiaTheme="majorEastAsia" w:cstheme="majorBidi"/>
+          <w:b/>
+          <w:szCs w:val="26"/>
+        </w:rPr>
+      </w:pPr>
+      <w:r>
+        <w:t xml:space="preserve">Для создания такой игры как </w:t>
+      </w:r>
+      <w:r>
+        <w:rPr>
+          <w:lang w:val="en-US"/>
+        </w:rPr>
+        <w:t>Fit</w:t>
+      </w:r>
+      <w:r>
+        <w:t xml:space="preserve"> </w:t>
+      </w:r>
+      <w:r>
+        <w:rPr>
+          <w:lang w:val="en-US"/>
+        </w:rPr>
+        <w:t>Your</w:t>
+      </w:r>
+      <w:r>
+        <w:t xml:space="preserve"> </w:t>
+      </w:r>
+      <w:r>
+        <w:rPr>
+          <w:lang w:val="en-US"/>
+        </w:rPr>
+        <w:t>Body</w:t>
+      </w:r>
+      <w:r>
+        <w:t xml:space="preserve">, </w:t>
+      </w:r>
+      <w:r>
+        <w:t xml:space="preserve">не достаточно навыков программирования. Один из основных компонентов игры — это визуальная часть, для создания интерфейса потребуется дизайнер. Так же важно просчитывать баланс и наполнять игру контентом, для этого потребуется </w:t>
+      </w:r>
+      <w:proofErr w:type="spellStart"/>
+      <w:r>
+        <w:t>геймдизайнер</w:t>
+      </w:r>
+      <w:proofErr w:type="spellEnd"/>
+      <w:r>
+        <w:t xml:space="preserve">. </w:t>
+      </w:r>
+      <w:proofErr w:type="spellStart"/>
+      <w:r>
+        <w:t>Геймдизайнер</w:t>
+      </w:r>
+      <w:proofErr w:type="spellEnd"/>
+      <w:r>
+        <w:t xml:space="preserve"> был найден быстро, он же был один из инвесторов игры, а на поиск </w:t>
+      </w:r>
+      <w:r>
+        <w:lastRenderedPageBreak/>
+        <w:t>дизайнера ушло</w:t>
+      </w:r>
+      <w:r>
+        <w:t xml:space="preserve"> время. Для проверки возможностей дизайнера, было дано тестовое задание, создание главного персонажа и подбор стиля. Взамен за работу дизайнера был</w:t>
+      </w:r>
+      <w:r>
+        <w:t>о</w:t>
+      </w:r>
+      <w:r>
+        <w:t xml:space="preserve"> предложена часть от дохода игры, а именно 25%.</w:t>
+      </w:r>
+    </w:p>
+    <w:p>
+      <w:pPr>
+        <w:jc w:val="left"/>
+        <w:rPr>
+          <w:rFonts w:eastAsiaTheme="majorEastAsia" w:cstheme="majorBidi"/>
+          <w:b/>
+          <w:sz w:val="32"/>
+          <w:szCs w:val="32"/>
+        </w:rPr>
+      </w:pPr>
+      <w:r>
+        <w:br w:type="page"/>
+      </w:r>
+    </w:p>
+    <w:p>
+      <w:pPr>
+        <w:pStyle w:val="1"/>
+      </w:pPr>
+      <w:r>
+        <w:lastRenderedPageBreak/>
+        <w:t>ГЛАВА 2 …</w:t>
+      </w:r>
+      <w:r>
+        <w:t xml:space="preserve"> </w:t>
+      </w:r>
+    </w:p>
+    <w:p>
+      <w:pPr>
+        <w:pStyle w:val="2"/>
+      </w:pPr>
+      <w:r>
+        <w:t xml:space="preserve">2.1 </w:t>
+      </w:r>
+      <w:r>
+        <w:t>Построение диаграмм взаимодействия объектов</w:t>
+      </w:r>
+    </w:p>
+    <w:p>
+      <w:pPr>
+        <w:spacing w:after="0" w:line="360" w:lineRule="exact"/>
+        <w:ind w:firstLine="709"/>
+        <w:rPr>
+          <w:rFonts w:cs="Times New Roman"/>
+          <w:szCs w:val="28"/>
+        </w:rPr>
+      </w:pPr>
+      <w:r>
+        <w:rPr>
+          <w:rFonts w:cs="Times New Roman"/>
+          <w:szCs w:val="28"/>
+        </w:rPr>
+        <w:t xml:space="preserve">Для более детального понимания концепции </w:t>
+      </w:r>
+      <w:r>
+        <w:rPr>
+          <w:rFonts w:cs="Times New Roman"/>
+          <w:szCs w:val="28"/>
+        </w:rPr>
+        <w:t>разработки и продвижения</w:t>
+      </w:r>
+      <w:r>
+        <w:rPr>
+          <w:rFonts w:cs="Times New Roman"/>
+          <w:szCs w:val="28"/>
+        </w:rPr>
+        <w:t xml:space="preserve"> </w:t>
+      </w:r>
+      <w:r>
+        <w:rPr>
+          <w:rFonts w:cs="Times New Roman"/>
+          <w:szCs w:val="28"/>
+        </w:rPr>
+        <w:t>мобильной игры</w:t>
+      </w:r>
+      <w:r>
+        <w:rPr>
+          <w:rFonts w:cs="Times New Roman"/>
+          <w:szCs w:val="28"/>
+        </w:rPr>
+        <w:t>, необходимо построить наглядные диаграммы. Для этого можно использовать большое количество различных инструментов. Здесь же</w:t>
+      </w:r>
+      <w:r>
+        <w:rPr>
+          <w:rFonts w:cs="Times New Roman"/>
+          <w:szCs w:val="28"/>
+        </w:rPr>
+        <w:t xml:space="preserve"> </w:t>
+      </w:r>
+      <w:r>
+        <w:rPr>
+          <w:rFonts w:cs="Times New Roman"/>
+          <w:szCs w:val="28"/>
+        </w:rPr>
+        <w:t xml:space="preserve">далее будут использоваться диаграммы, построенные при помощи – </w:t>
+      </w:r>
+      <w:r>
+        <w:rPr>
+          <w:rFonts w:cs="Times New Roman"/>
+          <w:szCs w:val="28"/>
+          <w:lang w:val="en-US"/>
+        </w:rPr>
+        <w:t>UML</w:t>
+      </w:r>
+      <w:r>
+        <w:rPr>
+          <w:rFonts w:cs="Times New Roman"/>
+          <w:szCs w:val="28"/>
+        </w:rPr>
+        <w:t>.</w:t>
+      </w:r>
+    </w:p>
+    <w:p>
+      <w:pPr>
+        <w:spacing w:after="0" w:line="360" w:lineRule="exact"/>
+        <w:ind w:firstLine="709"/>
+        <w:rPr>
+          <w:rFonts w:cs="Times New Roman"/>
+          <w:szCs w:val="28"/>
+        </w:rPr>
+      </w:pPr>
+      <w:r>
+        <w:rPr>
+          <w:rFonts w:cs="Times New Roman"/>
+          <w:szCs w:val="28"/>
+        </w:rPr>
+        <w:t>UML — язык графического описания для объектного моделирования в области разработки программного обеспечения, моделирования бизнес-процессов, системного проектирования и отображения организационных структур.</w:t>
+      </w:r>
+    </w:p>
+    <w:p>
+      <w:pPr>
+        <w:spacing w:after="0" w:line="360" w:lineRule="exact"/>
+        <w:ind w:firstLine="709"/>
+        <w:rPr>
+          <w:rFonts w:cs="Times New Roman"/>
+          <w:szCs w:val="28"/>
+        </w:rPr>
+      </w:pPr>
+      <w:r>
+        <w:rPr>
+          <w:noProof/>
+          <w:lang w:eastAsia="ru-RU"/>
+        </w:rPr>
+        <w:drawing>
+          <wp:anchor distT="0" distB="0" distL="114300" distR="114300" simplePos="0" relativeHeight="251658240" behindDoc="0" locked="0" layoutInCell="1" allowOverlap="1">
+            <wp:simplePos x="0" y="0"/>
+            <wp:positionH relativeFrom="margin">
+              <wp:align>left</wp:align>
+            </wp:positionH>
+            <wp:positionV relativeFrom="paragraph">
+              <wp:posOffset>1690370</wp:posOffset>
+            </wp:positionV>
+            <wp:extent cx="6296025" cy="2857500"/>
+            <wp:effectExtent l="0" t="0" r="9525" b="0"/>
+            <wp:wrapSquare wrapText="bothSides"/>
+            <wp:docPr id="2" name="Рисунок 2" descr="C:\Users\cimio\AppData\Local\Microsoft\Windows\INetCache\Content.Word\Data.png"/>
+            <wp:cNvGraphicFramePr>
+              <a:graphicFrameLocks xmlns:a="http://schemas.openxmlformats.org/drawingml/2006/main" noChangeAspect="1"/>
+            </wp:cNvGraphicFramePr>
+            <a:graphic xmlns:a="http://schemas.openxmlformats.org/drawingml/2006/main">
+              <a:graphicData uri="http://schemas.openxmlformats.org/drawingml/2006/picture">
+                <pic:pic xmlns:pic="http://schemas.openxmlformats.org/drawingml/2006/picture">
+                  <pic:nvPicPr>
+                    <pic:cNvPr id="0" name="Picture 30" descr="C:\Users\cimio\AppData\Local\Microsoft\Windows\INetCache\Content.Word\Data.png"/>
+                    <pic:cNvPicPr>
+                      <a:picLocks noChangeAspect="1" noChangeArrowheads="1"/>
+                    </pic:cNvPicPr>
+                  </pic:nvPicPr>
+                  <pic:blipFill>
+                    <a:blip r:embed="rId11">
+                      <a:extLst>
+                        <a:ext uri="{28A0092B-C50C-407E-A947-70E740481C1C}">
+                          <a14:useLocalDpi xmlns:a14="http://schemas.microsoft.com/office/drawing/2010/main" val="0"/>
+                        </a:ext>
+                      </a:extLst>
+                    </a:blip>
+                    <a:srcRect/>
+                    <a:stretch>
+                      <a:fillRect/>
+                    </a:stretch>
+                  </pic:blipFill>
+                  <pic:spPr bwMode="auto">
+                    <a:xfrm>
+                      <a:off x="0" y="0"/>
+                      <a:ext cx="6296025" cy="2857500"/>
+                    </a:xfrm>
+                    <a:prstGeom prst="rect">
+                      <a:avLst/>
+                    </a:prstGeom>
+                    <a:noFill/>
+                    <a:ln>
+                      <a:noFill/>
+                    </a:ln>
+                  </pic:spPr>
+                </pic:pic>
+              </a:graphicData>
+            </a:graphic>
+            <wp14:sizeRelH relativeFrom="page">
+              <wp14:pctWidth>0</wp14:pctWidth>
+            </wp14:sizeRelH>
+            <wp14:sizeRelV relativeFrom="page">
+              <wp14:pctHeight>0</wp14:pctHeight>
+            </wp14:sizeRelV>
+          </wp:anchor>
+        </w:drawing>
+      </w:r>
+      <w:r>
+        <w:rPr>
+          <w:rFonts w:cs="Times New Roman"/>
+          <w:szCs w:val="28"/>
+        </w:rPr>
+        <w:t>UML является языком широкого профиля, это — открытый стандарт, использующий графические обозначения для создания абстрактной модели системы, называемой UML-моделью. UML был создан для определения, визуализации, проектирования и документирования, в основном, программных систем. UML не является языком программирования, но на основании UML-моделей возможна генерация кода.</w:t>
+      </w:r>
+      <w:r>
+        <w:rPr>
+          <w:rFonts w:cs="Times New Roman"/>
+          <w:szCs w:val="28"/>
+        </w:rPr>
+        <w:t xml:space="preserve"> На рисунке 2.4 изображена диаграмма классов данных построенная при помощи </w:t>
+      </w:r>
+      <w:r>
+        <w:rPr>
+          <w:rFonts w:cs="Times New Roman"/>
+          <w:szCs w:val="28"/>
+          <w:lang w:val="en-US"/>
+        </w:rPr>
+        <w:t>UML</w:t>
+      </w:r>
+      <w:r>
+        <w:rPr>
+          <w:rFonts w:cs="Times New Roman"/>
+          <w:szCs w:val="28"/>
+        </w:rPr>
+        <w:t>.</w:t>
+      </w:r>
+      <w:bookmarkStart w:id="2" w:name="_GoBack"/>
+      <w:bookmarkEnd w:id="2"/>
+    </w:p>
+    <w:p>
+      <w:pPr>
+        <w:spacing w:after="0" w:line="360" w:lineRule="exact"/>
+        <w:rPr>
+          <w:rFonts w:cs="Times New Roman"/>
+          <w:szCs w:val="28"/>
+        </w:rPr>
+      </w:pPr>
+    </w:p>
+    <w:p>
+      <w:pPr>
+        <w:pStyle w:val="a8"/>
+      </w:pPr>
+      <w:r>
+        <w:t>Рисунок 2.</w:t>
+      </w:r>
+      <w:r>
+        <w:t>4</w:t>
+      </w:r>
+      <w:r>
+        <w:t xml:space="preserve"> </w:t>
+      </w:r>
+      <w:r>
+        <w:t>–</w:t>
+      </w:r>
+      <w:r>
+        <w:t xml:space="preserve"> </w:t>
+      </w:r>
+      <w:r>
+        <w:t>Диаграмма классов данных</w:t>
+      </w:r>
+    </w:p>
+    <w:p>
+      <w:pPr>
+        <w:spacing w:after="0" w:line="360" w:lineRule="exact"/>
+        <w:ind w:firstLine="709"/>
+        <w:rPr>
+          <w:rFonts w:cs="Times New Roman"/>
+          <w:szCs w:val="28"/>
+        </w:rPr>
+      </w:pPr>
+      <w:r>
+        <w:rPr>
+          <w:rFonts w:cs="Times New Roman"/>
+          <w:szCs w:val="28"/>
+        </w:rPr>
+        <w:t>Моделирование было построено по методу дерево целей. На рисунке 2</w:t>
+      </w:r>
+      <w:proofErr w:type="gramStart"/>
+      <w:r>
+        <w:rPr>
+          <w:rFonts w:cs="Times New Roman"/>
+          <w:szCs w:val="28"/>
+        </w:rPr>
+        <w:t>.</w:t>
+      </w:r>
+      <w:proofErr w:type="gramEnd"/>
+      <w:r>
+        <w:rPr>
+          <w:rFonts w:cs="Times New Roman"/>
+          <w:szCs w:val="28"/>
+        </w:rPr>
+        <w:t>5</w:t>
+      </w:r>
+      <w:r>
+        <w:rPr>
+          <w:rFonts w:cs="Times New Roman"/>
+          <w:szCs w:val="28"/>
+        </w:rPr>
+        <w:t xml:space="preserve"> изображены цели которые нужно реализовать чтобы достичь успешного проекта.</w:t>
+      </w:r>
+    </w:p>
+    <w:p>
+      <w:pPr>
+        <w:jc w:val="center"/>
+      </w:pPr>
+      <w:r>
+        <w:lastRenderedPageBreak/>
+        <w:pict>
+          <v:shape id="_x0000_i1027" type="#_x0000_t75" style="width:300.75pt;height:312pt">
+            <v:imagedata r:id="rId12" o:title="Uml дерево решений"/>
+          </v:shape>
+        </w:pict>
+      </w:r>
+    </w:p>
+    <w:p>
+      <w:pPr>
+        <w:pStyle w:val="a8"/>
+      </w:pPr>
+      <w:r>
+        <w:t>Рисунок 2.</w:t>
+      </w:r>
+      <w:r>
+        <w:t>5</w:t>
+      </w:r>
+      <w:r>
+        <w:t xml:space="preserve"> – Модель дерево решений</w:t>
+      </w:r>
     </w:p>
     <w:sectPr>
+      <w:headerReference w:type="default" r:id="rId13"/>
       <w:pgSz w:w="11906" w:h="16838"/>
       <w:pgMar w:top="1134" w:right="567" w:bottom="1134" w:left="1418" w:header="709" w:footer="709" w:gutter="0"/>
       <w:cols w:space="708"/>
-      <w:docGrid w:linePitch="360"/>
+      <w:titlePg/>
+      <w:docGrid w:linePitch="381"/>
     </w:sectPr>
   </w:body>
 </w:document>
+</file>
+
+<file path=word/endnotes.xml><?xml version="1.0" encoding="utf-8"?>
+<w:endnotes xmlns:wpc="http://schemas.microsoft.com/office/word/2010/wordprocessingCanvas" xmlns:mc="http://schemas.openxmlformats.org/markup-compatibility/2006" xmlns:o="urn:schemas-microsoft-com:office:office" xmlns:r="http://schemas.openxmlformats.org/officeDocument/2006/relationships" xmlns:m="http://schemas.openxmlformats.org/officeDocument/2006/math" xmlns:v="urn:schemas-microsoft-com:vml" xmlns:wp14="http://schemas.microsoft.com/office/word/2010/wordprocessingDrawing" xmlns:wp="http://schemas.openxmlformats.org/drawingml/2006/wordprocessingDrawing" xmlns:w10="urn:schemas-microsoft-com:office:word" xmlns:w="http://schemas.openxmlformats.org/wordprocessingml/2006/main" xmlns:w14="http://schemas.microsoft.com/office/word/2010/wordml" xmlns:w15="http://schemas.microsoft.com/office/word/2012/wordml" xmlns:wpg="http://schemas.microsoft.com/office/word/2010/wordprocessingGroup" xmlns:wpi="http://schemas.microsoft.com/office/word/2010/wordprocessingInk" xmlns:wne="http://schemas.microsoft.com/office/word/2006/wordml" xmlns:wps="http://schemas.microsoft.com/office/word/2010/wordprocessingShape" mc:Ignorable="w14 w15 wp14">
+  <w:endnote w:type="separator" w:id="-1">
+    <w:p>
+      <w:pPr>
+        <w:spacing w:after="0" w:line="240" w:lineRule="auto"/>
+      </w:pPr>
+      <w:r>
+        <w:separator/>
+      </w:r>
+    </w:p>
+  </w:endnote>
+  <w:endnote w:type="continuationSeparator" w:id="0">
+    <w:p>
+      <w:pPr>
+        <w:spacing w:after="0" w:line="240" w:lineRule="auto"/>
+      </w:pPr>
+      <w:r>
+        <w:continuationSeparator/>
+      </w:r>
+    </w:p>
+  </w:endnote>
+</w:endnotes>
+</file>
+
+<file path=word/footnotes.xml><?xml version="1.0" encoding="utf-8"?>
+<w:footnotes xmlns:wpc="http://schemas.microsoft.com/office/word/2010/wordprocessingCanvas" xmlns:mc="http://schemas.openxmlformats.org/markup-compatibility/2006" xmlns:o="urn:schemas-microsoft-com:office:office" xmlns:r="http://schemas.openxmlformats.org/officeDocument/2006/relationships" xmlns:m="http://schemas.openxmlformats.org/officeDocument/2006/math" xmlns:v="urn:schemas-microsoft-com:vml" xmlns:wp14="http://schemas.microsoft.com/office/word/2010/wordprocessingDrawing" xmlns:wp="http://schemas.openxmlformats.org/drawingml/2006/wordprocessingDrawing" xmlns:w10="urn:schemas-microsoft-com:office:word" xmlns:w="http://schemas.openxmlformats.org/wordprocessingml/2006/main" xmlns:w14="http://schemas.microsoft.com/office/word/2010/wordml" xmlns:w15="http://schemas.microsoft.com/office/word/2012/wordml" xmlns:wpg="http://schemas.microsoft.com/office/word/2010/wordprocessingGroup" xmlns:wpi="http://schemas.microsoft.com/office/word/2010/wordprocessingInk" xmlns:wne="http://schemas.microsoft.com/office/word/2006/wordml" xmlns:wps="http://schemas.microsoft.com/office/word/2010/wordprocessingShape" mc:Ignorable="w14 w15 wp14">
+  <w:footnote w:type="separator" w:id="-1">
+    <w:p>
+      <w:pPr>
+        <w:spacing w:after="0" w:line="240" w:lineRule="auto"/>
+      </w:pPr>
+      <w:r>
+        <w:separator/>
+      </w:r>
+    </w:p>
+  </w:footnote>
+  <w:footnote w:type="continuationSeparator" w:id="0">
+    <w:p>
+      <w:pPr>
+        <w:spacing w:after="0" w:line="240" w:lineRule="auto"/>
+      </w:pPr>
+      <w:r>
+        <w:continuationSeparator/>
+      </w:r>
+    </w:p>
+  </w:footnote>
+</w:footnotes>
+</file>
+
+<file path=word/header1.xml><?xml version="1.0" encoding="utf-8"?>
+<w:hdr xmlns:wpc="http://schemas.microsoft.com/office/word/2010/wordprocessingCanvas" xmlns:mc="http://schemas.openxmlformats.org/markup-compatibility/2006" xmlns:o="urn:schemas-microsoft-com:office:office" xmlns:r="http://schemas.openxmlformats.org/officeDocument/2006/relationships" xmlns:m="http://schemas.openxmlformats.org/officeDocument/2006/math" xmlns:v="urn:schemas-microsoft-com:vml" xmlns:wp14="http://schemas.microsoft.com/office/word/2010/wordprocessingDrawing" xmlns:wp="http://schemas.openxmlformats.org/drawingml/2006/wordprocessingDrawing" xmlns:w10="urn:schemas-microsoft-com:office:word" xmlns:w="http://schemas.openxmlformats.org/wordprocessingml/2006/main" xmlns:w14="http://schemas.microsoft.com/office/word/2010/wordml" xmlns:w15="http://schemas.microsoft.com/office/word/2012/wordml" xmlns:wpg="http://schemas.microsoft.com/office/word/2010/wordprocessingGroup" xmlns:wpi="http://schemas.microsoft.com/office/word/2010/wordprocessingInk" xmlns:wne="http://schemas.microsoft.com/office/word/2006/wordml" xmlns:wps="http://schemas.microsoft.com/office/word/2010/wordprocessingShape" mc:Ignorable="w14 w15 wp14">
+  <w:sdt>
+    <w:sdtPr>
+      <w:id w:val="-526412045"/>
+      <w:docPartObj>
+        <w:docPartGallery w:val="Page Numbers (Top of Page)"/>
+        <w:docPartUnique/>
+      </w:docPartObj>
+    </w:sdtPr>
+    <w:sdtEndPr/>
+    <w:sdtContent>
+      <w:p>
+        <w:pPr>
+          <w:pStyle w:val="a3"/>
+          <w:jc w:val="center"/>
+        </w:pPr>
+        <w:r>
+          <w:fldChar w:fldCharType="begin"/>
+        </w:r>
+        <w:r>
+          <w:instrText>PAGE   \* MERGEFORMAT</w:instrText>
+        </w:r>
+        <w:r>
+          <w:fldChar w:fldCharType="separate"/>
+        </w:r>
+        <w:r>
+          <w:rPr>
+            <w:noProof/>
+          </w:rPr>
+          <w:t>12</w:t>
+        </w:r>
+        <w:r>
+          <w:fldChar w:fldCharType="end"/>
+        </w:r>
+      </w:p>
+    </w:sdtContent>
+  </w:sdt>
+  <w:p>
+    <w:pPr>
+      <w:pStyle w:val="a3"/>
+    </w:pPr>
+  </w:p>
+</w:hdr>
+</file>
+
+<file path=word/numbering.xml><?xml version="1.0" encoding="utf-8"?>
+<w:numbering xmlns:wpc="http://schemas.microsoft.com/office/word/2010/wordprocessingCanvas" xmlns:mc="http://schemas.openxmlformats.org/markup-compatibility/2006" xmlns:o="urn:schemas-microsoft-com:office:office" xmlns:r="http://schemas.openxmlformats.org/officeDocument/2006/relationships" xmlns:m="http://schemas.openxmlformats.org/officeDocument/2006/math" xmlns:v="urn:schemas-microsoft-com:vml" xmlns:wp14="http://schemas.microsoft.com/office/word/2010/wordprocessingDrawing" xmlns:wp="http://schemas.openxmlformats.org/drawingml/2006/wordprocessingDrawing" xmlns:w10="urn:schemas-microsoft-com:office:word" xmlns:w="http://schemas.openxmlformats.org/wordprocessingml/2006/main" xmlns:w14="http://schemas.microsoft.com/office/word/2010/wordml" xmlns:w15="http://schemas.microsoft.com/office/word/2012/wordml" xmlns:wpg="http://schemas.microsoft.com/office/word/2010/wordprocessingGroup" xmlns:wpi="http://schemas.microsoft.com/office/word/2010/wordprocessingInk" xmlns:wne="http://schemas.microsoft.com/office/word/2006/wordml" xmlns:wps="http://schemas.microsoft.com/office/word/2010/wordprocessingShape" mc:Ignorable="w14 w15 wp14">
+  <w:abstractNum w:abstractNumId="0" w15:restartNumberingAfterBreak="0">
+    <w:nsid w:val="00000001"/>
+    <w:multiLevelType w:val="hybridMultilevel"/>
+    <w:tmpl w:val="512800C8"/>
+    <w:lvl w:ilvl="0" w:tplc="59EAC80E">
+      <w:start w:val="1"/>
+      <w:numFmt w:val="decimal"/>
+      <w:lvlText w:val="%1."/>
+      <w:lvlJc w:val="left"/>
+      <w:pPr>
+        <w:ind w:left="1069" w:hanging="360"/>
+      </w:pPr>
+      <w:rPr>
+        <w:rFonts w:hint="default"/>
+      </w:rPr>
+    </w:lvl>
+    <w:lvl w:ilvl="1" w:tplc="04190019" w:tentative="1">
+      <w:start w:val="1"/>
+      <w:numFmt w:val="lowerLetter"/>
+      <w:lvlText w:val="%2."/>
+      <w:lvlJc w:val="left"/>
+      <w:pPr>
+        <w:ind w:left="1789" w:hanging="360"/>
+      </w:pPr>
+    </w:lvl>
+    <w:lvl w:ilvl="2" w:tplc="0419001B" w:tentative="1">
+      <w:start w:val="1"/>
+      <w:numFmt w:val="lowerRoman"/>
+      <w:lvlText w:val="%3."/>
+      <w:lvlJc w:val="right"/>
+      <w:pPr>
+        <w:ind w:left="2509" w:hanging="180"/>
+      </w:pPr>
+    </w:lvl>
+    <w:lvl w:ilvl="3" w:tplc="0419000F" w:tentative="1">
+      <w:start w:val="1"/>
+      <w:numFmt w:val="decimal"/>
+      <w:lvlText w:val="%4."/>
+      <w:lvlJc w:val="left"/>
+      <w:pPr>
+        <w:ind w:left="3229" w:hanging="360"/>
+      </w:pPr>
+    </w:lvl>
+    <w:lvl w:ilvl="4" w:tplc="04190019" w:tentative="1">
+      <w:start w:val="1"/>
+      <w:numFmt w:val="lowerLetter"/>
+      <w:lvlText w:val="%5."/>
+      <w:lvlJc w:val="left"/>
+      <w:pPr>
+        <w:ind w:left="3949" w:hanging="360"/>
+      </w:pPr>
+    </w:lvl>
+    <w:lvl w:ilvl="5" w:tplc="0419001B" w:tentative="1">
+      <w:start w:val="1"/>
+      <w:numFmt w:val="lowerRoman"/>
+      <w:lvlText w:val="%6."/>
+      <w:lvlJc w:val="right"/>
+      <w:pPr>
+        <w:ind w:left="4669" w:hanging="180"/>
+      </w:pPr>
+    </w:lvl>
+    <w:lvl w:ilvl="6" w:tplc="0419000F" w:tentative="1">
+      <w:start w:val="1"/>
+      <w:numFmt w:val="decimal"/>
+      <w:lvlText w:val="%7."/>
+      <w:lvlJc w:val="left"/>
+      <w:pPr>
+        <w:ind w:left="5389" w:hanging="360"/>
+      </w:pPr>
+    </w:lvl>
+    <w:lvl w:ilvl="7" w:tplc="04190019" w:tentative="1">
+      <w:start w:val="1"/>
+      <w:numFmt w:val="lowerLetter"/>
+      <w:lvlText w:val="%8."/>
+      <w:lvlJc w:val="left"/>
+      <w:pPr>
+        <w:ind w:left="6109" w:hanging="360"/>
+      </w:pPr>
+    </w:lvl>
+    <w:lvl w:ilvl="8" w:tplc="0419001B" w:tentative="1">
+      <w:start w:val="1"/>
+      <w:numFmt w:val="lowerRoman"/>
+      <w:lvlText w:val="%9."/>
+      <w:lvlJc w:val="right"/>
+      <w:pPr>
+        <w:ind w:left="6829" w:hanging="180"/>
+      </w:pPr>
+    </w:lvl>
+  </w:abstractNum>
+  <w:abstractNum w:abstractNumId="1" w15:restartNumberingAfterBreak="0">
+    <w:nsid w:val="124B07CC"/>
+    <w:multiLevelType w:val="multilevel"/>
+    <w:tmpl w:val="A29A6B22"/>
+    <w:lvl w:ilvl="0">
+      <w:start w:val="1"/>
+      <w:numFmt w:val="decimal"/>
+      <w:lvlText w:val="%1"/>
+      <w:lvlJc w:val="left"/>
+      <w:pPr>
+        <w:ind w:left="375" w:hanging="375"/>
+      </w:pPr>
+      <w:rPr>
+        <w:rFonts w:hint="default"/>
+      </w:rPr>
+    </w:lvl>
+    <w:lvl w:ilvl="1">
+      <w:start w:val="2"/>
+      <w:numFmt w:val="decimal"/>
+      <w:lvlText w:val="%1.%2"/>
+      <w:lvlJc w:val="left"/>
+      <w:pPr>
+        <w:ind w:left="1095" w:hanging="375"/>
+      </w:pPr>
+      <w:rPr>
+        <w:rFonts w:hint="default"/>
+      </w:rPr>
+    </w:lvl>
+    <w:lvl w:ilvl="2">
+      <w:start w:val="1"/>
+      <w:numFmt w:val="decimal"/>
+      <w:lvlText w:val="%1.%2.%3"/>
+      <w:lvlJc w:val="left"/>
+      <w:pPr>
+        <w:ind w:left="2160" w:hanging="720"/>
+      </w:pPr>
+      <w:rPr>
+        <w:rFonts w:hint="default"/>
+      </w:rPr>
+    </w:lvl>
+    <w:lvl w:ilvl="3">
+      <w:start w:val="1"/>
+      <w:numFmt w:val="decimal"/>
+      <w:lvlText w:val="%1.%2.%3.%4"/>
+      <w:lvlJc w:val="left"/>
+      <w:pPr>
+        <w:ind w:left="3240" w:hanging="1080"/>
+      </w:pPr>
+      <w:rPr>
+        <w:rFonts w:hint="default"/>
+      </w:rPr>
+    </w:lvl>
+    <w:lvl w:ilvl="4">
+      <w:start w:val="1"/>
+      <w:numFmt w:val="decimal"/>
+      <w:lvlText w:val="%1.%2.%3.%4.%5"/>
+      <w:lvlJc w:val="left"/>
+      <w:pPr>
+        <w:ind w:left="3960" w:hanging="1080"/>
+      </w:pPr>
+      <w:rPr>
+        <w:rFonts w:hint="default"/>
+      </w:rPr>
+    </w:lvl>
+    <w:lvl w:ilvl="5">
+      <w:start w:val="1"/>
+      <w:numFmt w:val="decimal"/>
+      <w:lvlText w:val="%1.%2.%3.%4.%5.%6"/>
+      <w:lvlJc w:val="left"/>
+      <w:pPr>
+        <w:ind w:left="5040" w:hanging="1440"/>
+      </w:pPr>
+      <w:rPr>
+        <w:rFonts w:hint="default"/>
+      </w:rPr>
+    </w:lvl>
+    <w:lvl w:ilvl="6">
+      <w:start w:val="1"/>
+      <w:numFmt w:val="decimal"/>
+      <w:lvlText w:val="%1.%2.%3.%4.%5.%6.%7"/>
+      <w:lvlJc w:val="left"/>
+      <w:pPr>
+        <w:ind w:left="5760" w:hanging="1440"/>
+      </w:pPr>
+      <w:rPr>
+        <w:rFonts w:hint="default"/>
+      </w:rPr>
+    </w:lvl>
+    <w:lvl w:ilvl="7">
+      <w:start w:val="1"/>
+      <w:numFmt w:val="decimal"/>
+      <w:lvlText w:val="%1.%2.%3.%4.%5.%6.%7.%8"/>
+      <w:lvlJc w:val="left"/>
+      <w:pPr>
+        <w:ind w:left="6840" w:hanging="1800"/>
+      </w:pPr>
+      <w:rPr>
+        <w:rFonts w:hint="default"/>
+      </w:rPr>
+    </w:lvl>
+    <w:lvl w:ilvl="8">
+      <w:start w:val="1"/>
+      <w:numFmt w:val="decimal"/>
+      <w:lvlText w:val="%1.%2.%3.%4.%5.%6.%7.%8.%9"/>
+      <w:lvlJc w:val="left"/>
+      <w:pPr>
+        <w:ind w:left="7920" w:hanging="2160"/>
+      </w:pPr>
+      <w:rPr>
+        <w:rFonts w:hint="default"/>
+      </w:rPr>
+    </w:lvl>
+  </w:abstractNum>
+  <w:abstractNum w:abstractNumId="2" w15:restartNumberingAfterBreak="0">
+    <w:nsid w:val="18FD5742"/>
+    <w:multiLevelType w:val="hybridMultilevel"/>
+    <w:tmpl w:val="6FE87572"/>
+    <w:lvl w:ilvl="0" w:tplc="0419000F">
+      <w:start w:val="1"/>
+      <w:numFmt w:val="decimal"/>
+      <w:lvlText w:val="%1."/>
+      <w:lvlJc w:val="left"/>
+      <w:pPr>
+        <w:ind w:left="720" w:hanging="360"/>
+      </w:pPr>
+      <w:rPr>
+        <w:rFonts w:hint="default"/>
+      </w:rPr>
+    </w:lvl>
+    <w:lvl w:ilvl="1" w:tplc="04190019" w:tentative="1">
+      <w:start w:val="1"/>
+      <w:numFmt w:val="lowerLetter"/>
+      <w:lvlText w:val="%2."/>
+      <w:lvlJc w:val="left"/>
+      <w:pPr>
+        <w:ind w:left="1440" w:hanging="360"/>
+      </w:pPr>
+    </w:lvl>
+    <w:lvl w:ilvl="2" w:tplc="0419001B" w:tentative="1">
+      <w:start w:val="1"/>
+      <w:numFmt w:val="lowerRoman"/>
+      <w:lvlText w:val="%3."/>
+      <w:lvlJc w:val="right"/>
+      <w:pPr>
+        <w:ind w:left="2160" w:hanging="180"/>
+      </w:pPr>
+    </w:lvl>
+    <w:lvl w:ilvl="3" w:tplc="0419000F" w:tentative="1">
+      <w:start w:val="1"/>
+      <w:numFmt w:val="decimal"/>
+      <w:lvlText w:val="%4."/>
+      <w:lvlJc w:val="left"/>
+      <w:pPr>
+        <w:ind w:left="2880" w:hanging="360"/>
+      </w:pPr>
+    </w:lvl>
+    <w:lvl w:ilvl="4" w:tplc="04190019" w:tentative="1">
+      <w:start w:val="1"/>
+      <w:numFmt w:val="lowerLetter"/>
+      <w:lvlText w:val="%5."/>
+      <w:lvlJc w:val="left"/>
+      <w:pPr>
+        <w:ind w:left="3600" w:hanging="360"/>
+      </w:pPr>
+    </w:lvl>
+    <w:lvl w:ilvl="5" w:tplc="0419001B" w:tentative="1">
+      <w:start w:val="1"/>
+      <w:numFmt w:val="lowerRoman"/>
+      <w:lvlText w:val="%6."/>
+      <w:lvlJc w:val="right"/>
+      <w:pPr>
+        <w:ind w:left="4320" w:hanging="180"/>
+      </w:pPr>
+    </w:lvl>
+    <w:lvl w:ilvl="6" w:tplc="0419000F" w:tentative="1">
+      <w:start w:val="1"/>
+      <w:numFmt w:val="decimal"/>
+      <w:lvlText w:val="%7."/>
+      <w:lvlJc w:val="left"/>
+      <w:pPr>
+        <w:ind w:left="5040" w:hanging="360"/>
+      </w:pPr>
+    </w:lvl>
+    <w:lvl w:ilvl="7" w:tplc="04190019" w:tentative="1">
+      <w:start w:val="1"/>
+      <w:numFmt w:val="lowerLetter"/>
+      <w:lvlText w:val="%8."/>
+      <w:lvlJc w:val="left"/>
+      <w:pPr>
+        <w:ind w:left="5760" w:hanging="360"/>
+      </w:pPr>
+    </w:lvl>
+    <w:lvl w:ilvl="8" w:tplc="0419001B" w:tentative="1">
+      <w:start w:val="1"/>
+      <w:numFmt w:val="lowerRoman"/>
+      <w:lvlText w:val="%9."/>
+      <w:lvlJc w:val="right"/>
+      <w:pPr>
+        <w:ind w:left="6480" w:hanging="180"/>
+      </w:pPr>
+    </w:lvl>
+  </w:abstractNum>
+  <w:abstractNum w:abstractNumId="3" w15:restartNumberingAfterBreak="0">
+    <w:nsid w:val="2EE37861"/>
+    <w:multiLevelType w:val="hybridMultilevel"/>
+    <w:tmpl w:val="D1DA409A"/>
+    <w:lvl w:ilvl="0" w:tplc="EE5261A8">
+      <w:start w:val="1"/>
+      <w:numFmt w:val="decimal"/>
+      <w:lvlText w:val="%1."/>
+      <w:lvlJc w:val="left"/>
+      <w:pPr>
+        <w:ind w:left="1069" w:hanging="360"/>
+      </w:pPr>
+      <w:rPr>
+        <w:rFonts w:hint="default"/>
+      </w:rPr>
+    </w:lvl>
+    <w:lvl w:ilvl="1" w:tplc="04190019">
+      <w:start w:val="1"/>
+      <w:numFmt w:val="lowerLetter"/>
+      <w:lvlText w:val="%2."/>
+      <w:lvlJc w:val="left"/>
+      <w:pPr>
+        <w:ind w:left="1789" w:hanging="360"/>
+      </w:pPr>
+    </w:lvl>
+    <w:lvl w:ilvl="2" w:tplc="0419001B" w:tentative="1">
+      <w:start w:val="1"/>
+      <w:numFmt w:val="lowerRoman"/>
+      <w:lvlText w:val="%3."/>
+      <w:lvlJc w:val="right"/>
+      <w:pPr>
+        <w:ind w:left="2509" w:hanging="180"/>
+      </w:pPr>
+    </w:lvl>
+    <w:lvl w:ilvl="3" w:tplc="0419000F" w:tentative="1">
+      <w:start w:val="1"/>
+      <w:numFmt w:val="decimal"/>
+      <w:lvlText w:val="%4."/>
+      <w:lvlJc w:val="left"/>
+      <w:pPr>
+        <w:ind w:left="3229" w:hanging="360"/>
+      </w:pPr>
+    </w:lvl>
+    <w:lvl w:ilvl="4" w:tplc="04190019" w:tentative="1">
+      <w:start w:val="1"/>
+      <w:numFmt w:val="lowerLetter"/>
+      <w:lvlText w:val="%5."/>
+      <w:lvlJc w:val="left"/>
+      <w:pPr>
+        <w:ind w:left="3949" w:hanging="360"/>
+      </w:pPr>
+    </w:lvl>
+    <w:lvl w:ilvl="5" w:tplc="0419001B" w:tentative="1">
+      <w:start w:val="1"/>
+      <w:numFmt w:val="lowerRoman"/>
+      <w:lvlText w:val="%6."/>
+      <w:lvlJc w:val="right"/>
+      <w:pPr>
+        <w:ind w:left="4669" w:hanging="180"/>
+      </w:pPr>
+    </w:lvl>
+    <w:lvl w:ilvl="6" w:tplc="0419000F" w:tentative="1">
+      <w:start w:val="1"/>
+      <w:numFmt w:val="decimal"/>
+      <w:lvlText w:val="%7."/>
+      <w:lvlJc w:val="left"/>
+      <w:pPr>
+        <w:ind w:left="5389" w:hanging="360"/>
+      </w:pPr>
+    </w:lvl>
+    <w:lvl w:ilvl="7" w:tplc="04190019" w:tentative="1">
+      <w:start w:val="1"/>
+      <w:numFmt w:val="lowerLetter"/>
+      <w:lvlText w:val="%8."/>
+      <w:lvlJc w:val="left"/>
+      <w:pPr>
+        <w:ind w:left="6109" w:hanging="360"/>
+      </w:pPr>
+    </w:lvl>
+    <w:lvl w:ilvl="8" w:tplc="0419001B" w:tentative="1">
+      <w:start w:val="1"/>
+      <w:numFmt w:val="lowerRoman"/>
+      <w:lvlText w:val="%9."/>
+      <w:lvlJc w:val="right"/>
+      <w:pPr>
+        <w:ind w:left="6829" w:hanging="180"/>
+      </w:pPr>
+    </w:lvl>
+  </w:abstractNum>
+  <w:abstractNum w:abstractNumId="4" w15:restartNumberingAfterBreak="0">
+    <w:nsid w:val="37143A21"/>
+    <w:multiLevelType w:val="multilevel"/>
+    <w:tmpl w:val="963C0FDC"/>
+    <w:lvl w:ilvl="0">
+      <w:start w:val="1"/>
+      <w:numFmt w:val="decimal"/>
+      <w:lvlText w:val="%1"/>
+      <w:lvlJc w:val="left"/>
+      <w:pPr>
+        <w:ind w:left="405" w:hanging="405"/>
+      </w:pPr>
+      <w:rPr>
+        <w:rFonts w:hint="default"/>
+      </w:rPr>
+    </w:lvl>
+    <w:lvl w:ilvl="1">
+      <w:start w:val="2"/>
+      <w:numFmt w:val="decimal"/>
+      <w:lvlText w:val="%1.%2"/>
+      <w:lvlJc w:val="left"/>
+      <w:pPr>
+        <w:ind w:left="511" w:hanging="720"/>
+      </w:pPr>
+      <w:rPr>
+        <w:rFonts w:hint="default"/>
+      </w:rPr>
+    </w:lvl>
+    <w:lvl w:ilvl="2">
+      <w:start w:val="1"/>
+      <w:numFmt w:val="decimal"/>
+      <w:lvlText w:val="%1.%2.%3"/>
+      <w:lvlJc w:val="left"/>
+      <w:pPr>
+        <w:ind w:left="302" w:hanging="720"/>
+      </w:pPr>
+      <w:rPr>
+        <w:rFonts w:hint="default"/>
+      </w:rPr>
+    </w:lvl>
+    <w:lvl w:ilvl="3">
+      <w:start w:val="1"/>
+      <w:numFmt w:val="decimal"/>
+      <w:lvlText w:val="%1.%2.%3.%4"/>
+      <w:lvlJc w:val="left"/>
+      <w:pPr>
+        <w:ind w:left="453" w:hanging="1080"/>
+      </w:pPr>
+      <w:rPr>
+        <w:rFonts w:hint="default"/>
+      </w:rPr>
+    </w:lvl>
+    <w:lvl w:ilvl="4">
+      <w:start w:val="1"/>
+      <w:numFmt w:val="decimal"/>
+      <w:lvlText w:val="%1.%2.%3.%4.%5"/>
+      <w:lvlJc w:val="left"/>
+      <w:pPr>
+        <w:ind w:left="604" w:hanging="1440"/>
+      </w:pPr>
+      <w:rPr>
+        <w:rFonts w:hint="default"/>
+      </w:rPr>
+    </w:lvl>
+    <w:lvl w:ilvl="5">
+      <w:start w:val="1"/>
+      <w:numFmt w:val="decimal"/>
+      <w:lvlText w:val="%1.%2.%3.%4.%5.%6"/>
+      <w:lvlJc w:val="left"/>
+      <w:pPr>
+        <w:ind w:left="395" w:hanging="1440"/>
+      </w:pPr>
+      <w:rPr>
+        <w:rFonts w:hint="default"/>
+      </w:rPr>
+    </w:lvl>
+    <w:lvl w:ilvl="6">
+      <w:start w:val="1"/>
+      <w:numFmt w:val="decimal"/>
+      <w:lvlText w:val="%1.%2.%3.%4.%5.%6.%7"/>
+      <w:lvlJc w:val="left"/>
+      <w:pPr>
+        <w:ind w:left="546" w:hanging="1800"/>
+      </w:pPr>
+      <w:rPr>
+        <w:rFonts w:hint="default"/>
+      </w:rPr>
+    </w:lvl>
+    <w:lvl w:ilvl="7">
+      <w:start w:val="1"/>
+      <w:numFmt w:val="decimal"/>
+      <w:lvlText w:val="%1.%2.%3.%4.%5.%6.%7.%8"/>
+      <w:lvlJc w:val="left"/>
+      <w:pPr>
+        <w:ind w:left="697" w:hanging="2160"/>
+      </w:pPr>
+      <w:rPr>
+        <w:rFonts w:hint="default"/>
+      </w:rPr>
+    </w:lvl>
+    <w:lvl w:ilvl="8">
+      <w:start w:val="1"/>
+      <w:numFmt w:val="decimal"/>
+      <w:lvlText w:val="%1.%2.%3.%4.%5.%6.%7.%8.%9"/>
+      <w:lvlJc w:val="left"/>
+      <w:pPr>
+        <w:ind w:left="488" w:hanging="2160"/>
+      </w:pPr>
+      <w:rPr>
+        <w:rFonts w:hint="default"/>
+      </w:rPr>
+    </w:lvl>
+  </w:abstractNum>
+  <w:abstractNum w:abstractNumId="5" w15:restartNumberingAfterBreak="0">
+    <w:nsid w:val="4BD7369B"/>
+    <w:multiLevelType w:val="multilevel"/>
+    <w:tmpl w:val="7868D0DC"/>
+    <w:lvl w:ilvl="0">
+      <w:start w:val="1"/>
+      <w:numFmt w:val="decimal"/>
+      <w:lvlText w:val="%1"/>
+      <w:lvlJc w:val="left"/>
+      <w:pPr>
+        <w:ind w:left="405" w:hanging="405"/>
+      </w:pPr>
+      <w:rPr>
+        <w:rFonts w:hint="default"/>
+      </w:rPr>
+    </w:lvl>
+    <w:lvl w:ilvl="1">
+      <w:start w:val="1"/>
+      <w:numFmt w:val="decimal"/>
+      <w:lvlText w:val="%1.%2"/>
+      <w:lvlJc w:val="left"/>
+      <w:pPr>
+        <w:ind w:left="436" w:hanging="720"/>
+      </w:pPr>
+      <w:rPr>
+        <w:rFonts w:hint="default"/>
+        <w:sz w:val="32"/>
+      </w:rPr>
+    </w:lvl>
+    <w:lvl w:ilvl="2">
+      <w:start w:val="1"/>
+      <w:numFmt w:val="decimal"/>
+      <w:lvlText w:val="%1.%2.%3"/>
+      <w:lvlJc w:val="left"/>
+      <w:pPr>
+        <w:ind w:left="152" w:hanging="720"/>
+      </w:pPr>
+      <w:rPr>
+        <w:rFonts w:hint="default"/>
+      </w:rPr>
+    </w:lvl>
+    <w:lvl w:ilvl="3">
+      <w:start w:val="1"/>
+      <w:numFmt w:val="decimal"/>
+      <w:lvlText w:val="%1.%2.%3.%4"/>
+      <w:lvlJc w:val="left"/>
+      <w:pPr>
+        <w:ind w:left="228" w:hanging="1080"/>
+      </w:pPr>
+      <w:rPr>
+        <w:rFonts w:hint="default"/>
+      </w:rPr>
+    </w:lvl>
+    <w:lvl w:ilvl="4">
+      <w:start w:val="1"/>
+      <w:numFmt w:val="decimal"/>
+      <w:lvlText w:val="%1.%2.%3.%4.%5"/>
+      <w:lvlJc w:val="left"/>
+      <w:pPr>
+        <w:ind w:left="304" w:hanging="1440"/>
+      </w:pPr>
+      <w:rPr>
+        <w:rFonts w:hint="default"/>
+      </w:rPr>
+    </w:lvl>
+    <w:lvl w:ilvl="5">
+      <w:start w:val="1"/>
+      <w:numFmt w:val="decimal"/>
+      <w:lvlText w:val="%1.%2.%3.%4.%5.%6"/>
+      <w:lvlJc w:val="left"/>
+      <w:pPr>
+        <w:ind w:left="20" w:hanging="1440"/>
+      </w:pPr>
+      <w:rPr>
+        <w:rFonts w:hint="default"/>
+      </w:rPr>
+    </w:lvl>
+    <w:lvl w:ilvl="6">
+      <w:start w:val="1"/>
+      <w:numFmt w:val="decimal"/>
+      <w:lvlText w:val="%1.%2.%3.%4.%5.%6.%7"/>
+      <w:lvlJc w:val="left"/>
+      <w:pPr>
+        <w:ind w:left="96" w:hanging="1800"/>
+      </w:pPr>
+      <w:rPr>
+        <w:rFonts w:hint="default"/>
+      </w:rPr>
+    </w:lvl>
+    <w:lvl w:ilvl="7">
+      <w:start w:val="1"/>
+      <w:numFmt w:val="decimal"/>
+      <w:lvlText w:val="%1.%2.%3.%4.%5.%6.%7.%8"/>
+      <w:lvlJc w:val="left"/>
+      <w:pPr>
+        <w:ind w:left="172" w:hanging="2160"/>
+      </w:pPr>
+      <w:rPr>
+        <w:rFonts w:hint="default"/>
+      </w:rPr>
+    </w:lvl>
+    <w:lvl w:ilvl="8">
+      <w:start w:val="1"/>
+      <w:numFmt w:val="decimal"/>
+      <w:lvlText w:val="%1.%2.%3.%4.%5.%6.%7.%8.%9"/>
+      <w:lvlJc w:val="left"/>
+      <w:pPr>
+        <w:ind w:left="-112" w:hanging="2160"/>
+      </w:pPr>
+      <w:rPr>
+        <w:rFonts w:hint="default"/>
+      </w:rPr>
+    </w:lvl>
+  </w:abstractNum>
+  <w:abstractNum w:abstractNumId="6" w15:restartNumberingAfterBreak="0">
+    <w:nsid w:val="4C5B09C0"/>
+    <w:multiLevelType w:val="hybridMultilevel"/>
+    <w:tmpl w:val="72443390"/>
+    <w:lvl w:ilvl="0" w:tplc="9360550E">
+      <w:start w:val="1"/>
+      <w:numFmt w:val="decimal"/>
+      <w:lvlText w:val="%1."/>
+      <w:lvlJc w:val="left"/>
+      <w:pPr>
+        <w:ind w:left="1069" w:hanging="360"/>
+      </w:pPr>
+      <w:rPr>
+        <w:rFonts w:hint="default"/>
+      </w:rPr>
+    </w:lvl>
+    <w:lvl w:ilvl="1" w:tplc="04190019" w:tentative="1">
+      <w:start w:val="1"/>
+      <w:numFmt w:val="lowerLetter"/>
+      <w:lvlText w:val="%2."/>
+      <w:lvlJc w:val="left"/>
+      <w:pPr>
+        <w:ind w:left="1789" w:hanging="360"/>
+      </w:pPr>
+    </w:lvl>
+    <w:lvl w:ilvl="2" w:tplc="0419001B" w:tentative="1">
+      <w:start w:val="1"/>
+      <w:numFmt w:val="lowerRoman"/>
+      <w:lvlText w:val="%3."/>
+      <w:lvlJc w:val="right"/>
+      <w:pPr>
+        <w:ind w:left="2509" w:hanging="180"/>
+      </w:pPr>
+    </w:lvl>
+    <w:lvl w:ilvl="3" w:tplc="0419000F" w:tentative="1">
+      <w:start w:val="1"/>
+      <w:numFmt w:val="decimal"/>
+      <w:lvlText w:val="%4."/>
+      <w:lvlJc w:val="left"/>
+      <w:pPr>
+        <w:ind w:left="3229" w:hanging="360"/>
+      </w:pPr>
+    </w:lvl>
+    <w:lvl w:ilvl="4" w:tplc="04190019" w:tentative="1">
+      <w:start w:val="1"/>
+      <w:numFmt w:val="lowerLetter"/>
+      <w:lvlText w:val="%5."/>
+      <w:lvlJc w:val="left"/>
+      <w:pPr>
+        <w:ind w:left="3949" w:hanging="360"/>
+      </w:pPr>
+    </w:lvl>
+    <w:lvl w:ilvl="5" w:tplc="0419001B" w:tentative="1">
+      <w:start w:val="1"/>
+      <w:numFmt w:val="lowerRoman"/>
+      <w:lvlText w:val="%6."/>
+      <w:lvlJc w:val="right"/>
+      <w:pPr>
+        <w:ind w:left="4669" w:hanging="180"/>
+      </w:pPr>
+    </w:lvl>
+    <w:lvl w:ilvl="6" w:tplc="0419000F" w:tentative="1">
+      <w:start w:val="1"/>
+      <w:numFmt w:val="decimal"/>
+      <w:lvlText w:val="%7."/>
+      <w:lvlJc w:val="left"/>
+      <w:pPr>
+        <w:ind w:left="5389" w:hanging="360"/>
+      </w:pPr>
+    </w:lvl>
+    <w:lvl w:ilvl="7" w:tplc="04190019" w:tentative="1">
+      <w:start w:val="1"/>
+      <w:numFmt w:val="lowerLetter"/>
+      <w:lvlText w:val="%8."/>
+      <w:lvlJc w:val="left"/>
+      <w:pPr>
+        <w:ind w:left="6109" w:hanging="360"/>
+      </w:pPr>
+    </w:lvl>
+    <w:lvl w:ilvl="8" w:tplc="0419001B" w:tentative="1">
+      <w:start w:val="1"/>
+      <w:numFmt w:val="lowerRoman"/>
+      <w:lvlText w:val="%9."/>
+      <w:lvlJc w:val="right"/>
+      <w:pPr>
+        <w:ind w:left="6829" w:hanging="180"/>
+      </w:pPr>
+    </w:lvl>
+  </w:abstractNum>
+  <w:abstractNum w:abstractNumId="7" w15:restartNumberingAfterBreak="0">
+    <w:nsid w:val="4E530B07"/>
+    <w:multiLevelType w:val="hybridMultilevel"/>
+    <w:tmpl w:val="512800C8"/>
+    <w:lvl w:ilvl="0" w:tplc="59EAC80E">
+      <w:start w:val="1"/>
+      <w:numFmt w:val="decimal"/>
+      <w:lvlText w:val="%1."/>
+      <w:lvlJc w:val="left"/>
+      <w:pPr>
+        <w:ind w:left="1069" w:hanging="360"/>
+      </w:pPr>
+      <w:rPr>
+        <w:rFonts w:hint="default"/>
+      </w:rPr>
+    </w:lvl>
+    <w:lvl w:ilvl="1" w:tplc="04190019" w:tentative="1">
+      <w:start w:val="1"/>
+      <w:numFmt w:val="lowerLetter"/>
+      <w:lvlText w:val="%2."/>
+      <w:lvlJc w:val="left"/>
+      <w:pPr>
+        <w:ind w:left="1789" w:hanging="360"/>
+      </w:pPr>
+    </w:lvl>
+    <w:lvl w:ilvl="2" w:tplc="0419001B" w:tentative="1">
+      <w:start w:val="1"/>
+      <w:numFmt w:val="lowerRoman"/>
+      <w:lvlText w:val="%3."/>
+      <w:lvlJc w:val="right"/>
+      <w:pPr>
+        <w:ind w:left="2509" w:hanging="180"/>
+      </w:pPr>
+    </w:lvl>
+    <w:lvl w:ilvl="3" w:tplc="0419000F" w:tentative="1">
+      <w:start w:val="1"/>
+      <w:numFmt w:val="decimal"/>
+      <w:lvlText w:val="%4."/>
+      <w:lvlJc w:val="left"/>
+      <w:pPr>
+        <w:ind w:left="3229" w:hanging="360"/>
+      </w:pPr>
+    </w:lvl>
+    <w:lvl w:ilvl="4" w:tplc="04190019" w:tentative="1">
+      <w:start w:val="1"/>
+      <w:numFmt w:val="lowerLetter"/>
+      <w:lvlText w:val="%5."/>
+      <w:lvlJc w:val="left"/>
+      <w:pPr>
+        <w:ind w:left="3949" w:hanging="360"/>
+      </w:pPr>
+    </w:lvl>
+    <w:lvl w:ilvl="5" w:tplc="0419001B" w:tentative="1">
+      <w:start w:val="1"/>
+      <w:numFmt w:val="lowerRoman"/>
+      <w:lvlText w:val="%6."/>
+      <w:lvlJc w:val="right"/>
+      <w:pPr>
+        <w:ind w:left="4669" w:hanging="180"/>
+      </w:pPr>
+    </w:lvl>
+    <w:lvl w:ilvl="6" w:tplc="0419000F" w:tentative="1">
+      <w:start w:val="1"/>
+      <w:numFmt w:val="decimal"/>
+      <w:lvlText w:val="%7."/>
+      <w:lvlJc w:val="left"/>
+      <w:pPr>
+        <w:ind w:left="5389" w:hanging="360"/>
+      </w:pPr>
+    </w:lvl>
+    <w:lvl w:ilvl="7" w:tplc="04190019" w:tentative="1">
+      <w:start w:val="1"/>
+      <w:numFmt w:val="lowerLetter"/>
+      <w:lvlText w:val="%8."/>
+      <w:lvlJc w:val="left"/>
+      <w:pPr>
+        <w:ind w:left="6109" w:hanging="360"/>
+      </w:pPr>
+    </w:lvl>
+    <w:lvl w:ilvl="8" w:tplc="0419001B" w:tentative="1">
+      <w:start w:val="1"/>
+      <w:numFmt w:val="lowerRoman"/>
+      <w:lvlText w:val="%9."/>
+      <w:lvlJc w:val="right"/>
+      <w:pPr>
+        <w:ind w:left="6829" w:hanging="180"/>
+      </w:pPr>
+    </w:lvl>
+  </w:abstractNum>
+  <w:abstractNum w:abstractNumId="8" w15:restartNumberingAfterBreak="0">
+    <w:nsid w:val="657461C6"/>
+    <w:multiLevelType w:val="multilevel"/>
+    <w:tmpl w:val="60981E98"/>
+    <w:lvl w:ilvl="0">
+      <w:start w:val="1"/>
+      <w:numFmt w:val="decimal"/>
+      <w:lvlText w:val="%1"/>
+      <w:lvlJc w:val="left"/>
+      <w:pPr>
+        <w:ind w:left="405" w:hanging="405"/>
+      </w:pPr>
+      <w:rPr>
+        <w:rFonts w:hint="default"/>
+      </w:rPr>
+    </w:lvl>
+    <w:lvl w:ilvl="1">
+      <w:start w:val="4"/>
+      <w:numFmt w:val="decimal"/>
+      <w:lvlText w:val="%1.%2"/>
+      <w:lvlJc w:val="left"/>
+      <w:pPr>
+        <w:ind w:left="795" w:hanging="720"/>
+      </w:pPr>
+      <w:rPr>
+        <w:rFonts w:hint="default"/>
+      </w:rPr>
+    </w:lvl>
+    <w:lvl w:ilvl="2">
+      <w:start w:val="1"/>
+      <w:numFmt w:val="decimal"/>
+      <w:lvlText w:val="%1.%2.%3"/>
+      <w:lvlJc w:val="left"/>
+      <w:pPr>
+        <w:ind w:left="870" w:hanging="720"/>
+      </w:pPr>
+      <w:rPr>
+        <w:rFonts w:hint="default"/>
+      </w:rPr>
+    </w:lvl>
+    <w:lvl w:ilvl="3">
+      <w:start w:val="1"/>
+      <w:numFmt w:val="decimal"/>
+      <w:lvlText w:val="%1.%2.%3.%4"/>
+      <w:lvlJc w:val="left"/>
+      <w:pPr>
+        <w:ind w:left="1305" w:hanging="1080"/>
+      </w:pPr>
+      <w:rPr>
+        <w:rFonts w:hint="default"/>
+      </w:rPr>
+    </w:lvl>
+    <w:lvl w:ilvl="4">
+      <w:start w:val="1"/>
+      <w:numFmt w:val="decimal"/>
+      <w:lvlText w:val="%1.%2.%3.%4.%5"/>
+      <w:lvlJc w:val="left"/>
+      <w:pPr>
+        <w:ind w:left="1740" w:hanging="1440"/>
+      </w:pPr>
+      <w:rPr>
+        <w:rFonts w:hint="default"/>
+      </w:rPr>
+    </w:lvl>
+    <w:lvl w:ilvl="5">
+      <w:start w:val="1"/>
+      <w:numFmt w:val="decimal"/>
+      <w:lvlText w:val="%1.%2.%3.%4.%5.%6"/>
+      <w:lvlJc w:val="left"/>
+      <w:pPr>
+        <w:ind w:left="1815" w:hanging="1440"/>
+      </w:pPr>
+      <w:rPr>
+        <w:rFonts w:hint="default"/>
+      </w:rPr>
+    </w:lvl>
+    <w:lvl w:ilvl="6">
+      <w:start w:val="1"/>
+      <w:numFmt w:val="decimal"/>
+      <w:lvlText w:val="%1.%2.%3.%4.%5.%6.%7"/>
+      <w:lvlJc w:val="left"/>
+      <w:pPr>
+        <w:ind w:left="2250" w:hanging="1800"/>
+      </w:pPr>
+      <w:rPr>
+        <w:rFonts w:hint="default"/>
+      </w:rPr>
+    </w:lvl>
+    <w:lvl w:ilvl="7">
+      <w:start w:val="1"/>
+      <w:numFmt w:val="decimal"/>
+      <w:lvlText w:val="%1.%2.%3.%4.%5.%6.%7.%8"/>
+      <w:lvlJc w:val="left"/>
+      <w:pPr>
+        <w:ind w:left="2685" w:hanging="2160"/>
+      </w:pPr>
+      <w:rPr>
+        <w:rFonts w:hint="default"/>
+      </w:rPr>
+    </w:lvl>
+    <w:lvl w:ilvl="8">
+      <w:start w:val="1"/>
+      <w:numFmt w:val="decimal"/>
+      <w:lvlText w:val="%1.%2.%3.%4.%5.%6.%7.%8.%9"/>
+      <w:lvlJc w:val="left"/>
+      <w:pPr>
+        <w:ind w:left="2760" w:hanging="2160"/>
+      </w:pPr>
+      <w:rPr>
+        <w:rFonts w:hint="default"/>
+      </w:rPr>
+    </w:lvl>
+  </w:abstractNum>
+  <w:abstractNum w:abstractNumId="9" w15:restartNumberingAfterBreak="0">
+    <w:nsid w:val="74441AA5"/>
+    <w:multiLevelType w:val="multilevel"/>
+    <w:tmpl w:val="A1105C78"/>
+    <w:lvl w:ilvl="0">
+      <w:start w:val="1"/>
+      <w:numFmt w:val="decimal"/>
+      <w:lvlText w:val="%1"/>
+      <w:lvlJc w:val="left"/>
+      <w:pPr>
+        <w:ind w:left="405" w:hanging="405"/>
+      </w:pPr>
+      <w:rPr>
+        <w:rFonts w:hint="default"/>
+      </w:rPr>
+    </w:lvl>
+    <w:lvl w:ilvl="1">
+      <w:start w:val="4"/>
+      <w:numFmt w:val="decimal"/>
+      <w:lvlText w:val="%1.%2"/>
+      <w:lvlJc w:val="left"/>
+      <w:pPr>
+        <w:ind w:left="1515" w:hanging="720"/>
+      </w:pPr>
+      <w:rPr>
+        <w:rFonts w:hint="default"/>
+      </w:rPr>
+    </w:lvl>
+    <w:lvl w:ilvl="2">
+      <w:start w:val="1"/>
+      <w:numFmt w:val="decimal"/>
+      <w:lvlText w:val="%1.%2.%3"/>
+      <w:lvlJc w:val="left"/>
+      <w:pPr>
+        <w:ind w:left="2310" w:hanging="720"/>
+      </w:pPr>
+      <w:rPr>
+        <w:rFonts w:hint="default"/>
+      </w:rPr>
+    </w:lvl>
+    <w:lvl w:ilvl="3">
+      <w:start w:val="1"/>
+      <w:numFmt w:val="decimal"/>
+      <w:lvlText w:val="%1.%2.%3.%4"/>
+      <w:lvlJc w:val="left"/>
+      <w:pPr>
+        <w:ind w:left="3465" w:hanging="1080"/>
+      </w:pPr>
+      <w:rPr>
+        <w:rFonts w:hint="default"/>
+      </w:rPr>
+    </w:lvl>
+    <w:lvl w:ilvl="4">
+      <w:start w:val="1"/>
+      <w:numFmt w:val="decimal"/>
+      <w:lvlText w:val="%1.%2.%3.%4.%5"/>
+      <w:lvlJc w:val="left"/>
+      <w:pPr>
+        <w:ind w:left="4620" w:hanging="1440"/>
+      </w:pPr>
+      <w:rPr>
+        <w:rFonts w:hint="default"/>
+      </w:rPr>
+    </w:lvl>
+    <w:lvl w:ilvl="5">
+      <w:start w:val="1"/>
+      <w:numFmt w:val="decimal"/>
+      <w:lvlText w:val="%1.%2.%3.%4.%5.%6"/>
+      <w:lvlJc w:val="left"/>
+      <w:pPr>
+        <w:ind w:left="5415" w:hanging="1440"/>
+      </w:pPr>
+      <w:rPr>
+        <w:rFonts w:hint="default"/>
+      </w:rPr>
+    </w:lvl>
+    <w:lvl w:ilvl="6">
+      <w:start w:val="1"/>
+      <w:numFmt w:val="decimal"/>
+      <w:lvlText w:val="%1.%2.%3.%4.%5.%6.%7"/>
+      <w:lvlJc w:val="left"/>
+      <w:pPr>
+        <w:ind w:left="6570" w:hanging="1800"/>
+      </w:pPr>
+      <w:rPr>
+        <w:rFonts w:hint="default"/>
+      </w:rPr>
+    </w:lvl>
+    <w:lvl w:ilvl="7">
+      <w:start w:val="1"/>
+      <w:numFmt w:val="decimal"/>
+      <w:lvlText w:val="%1.%2.%3.%4.%5.%6.%7.%8"/>
+      <w:lvlJc w:val="left"/>
+      <w:pPr>
+        <w:ind w:left="7725" w:hanging="2160"/>
+      </w:pPr>
+      <w:rPr>
+        <w:rFonts w:hint="default"/>
+      </w:rPr>
+    </w:lvl>
+    <w:lvl w:ilvl="8">
+      <w:start w:val="1"/>
+      <w:numFmt w:val="decimal"/>
+      <w:lvlText w:val="%1.%2.%3.%4.%5.%6.%7.%8.%9"/>
+      <w:lvlJc w:val="left"/>
+      <w:pPr>
+        <w:ind w:left="8520" w:hanging="2160"/>
+      </w:pPr>
+      <w:rPr>
+        <w:rFonts w:hint="default"/>
+      </w:rPr>
+    </w:lvl>
+  </w:abstractNum>
+  <w:num w:numId="1">
+    <w:abstractNumId w:val="6"/>
+  </w:num>
+  <w:num w:numId="2">
+    <w:abstractNumId w:val="7"/>
+  </w:num>
+  <w:num w:numId="3">
+    <w:abstractNumId w:val="5"/>
+  </w:num>
+  <w:num w:numId="4">
+    <w:abstractNumId w:val="4"/>
+  </w:num>
+  <w:num w:numId="5">
+    <w:abstractNumId w:val="2"/>
+  </w:num>
+  <w:num w:numId="6">
+    <w:abstractNumId w:val="1"/>
+  </w:num>
+  <w:num w:numId="7">
+    <w:abstractNumId w:val="0"/>
+  </w:num>
+  <w:num w:numId="8">
+    <w:abstractNumId w:val="3"/>
+  </w:num>
+  <w:num w:numId="9">
+    <w:abstractNumId w:val="8"/>
+  </w:num>
+  <w:num w:numId="10">
+    <w:abstractNumId w:val="9"/>
+  </w:num>
+</w:numbering>
 </file>
 
 <file path=word/styles.xml><?xml version="1.0" encoding="utf-8"?>
@@ -1524,6 +4611,50 @@
       <w:sz w:val="28"/>
     </w:rPr>
   </w:style>
+  <w:style w:type="paragraph" w:styleId="1">
+    <w:name w:val="heading 1"/>
+    <w:basedOn w:val="a"/>
+    <w:next w:val="a"/>
+    <w:link w:val="10"/>
+    <w:uiPriority w:val="9"/>
+    <w:qFormat/>
+    <w:rsid w:val="00A5424F"/>
+    <w:pPr>
+      <w:keepNext/>
+      <w:keepLines/>
+      <w:spacing w:before="240" w:after="0"/>
+      <w:jc w:val="center"/>
+      <w:outlineLvl w:val="0"/>
+    </w:pPr>
+    <w:rPr>
+      <w:rFonts w:eastAsiaTheme="majorEastAsia" w:cstheme="majorBidi"/>
+      <w:b/>
+      <w:sz w:val="32"/>
+      <w:szCs w:val="32"/>
+    </w:rPr>
+  </w:style>
+  <w:style w:type="paragraph" w:styleId="2">
+    <w:name w:val="heading 2"/>
+    <w:basedOn w:val="a"/>
+    <w:next w:val="a"/>
+    <w:link w:val="20"/>
+    <w:uiPriority w:val="9"/>
+    <w:unhideWhenUsed/>
+    <w:qFormat/>
+    <w:rsid w:val="00A5424F"/>
+    <w:pPr>
+      <w:keepNext/>
+      <w:keepLines/>
+      <w:spacing w:before="40" w:after="0"/>
+      <w:jc w:val="center"/>
+      <w:outlineLvl w:val="1"/>
+    </w:pPr>
+    <w:rPr>
+      <w:rFonts w:eastAsiaTheme="majorEastAsia" w:cstheme="majorBidi"/>
+      <w:b/>
+      <w:szCs w:val="26"/>
+    </w:rPr>
+  </w:style>
   <w:style w:type="character" w:default="1" w:styleId="a0">
     <w:name w:val="Default Paragraph Font"/>
     <w:uiPriority w:val="1"/>
@@ -1550,6 +4681,133 @@
     <w:uiPriority w:val="99"/>
     <w:semiHidden/>
     <w:unhideWhenUsed/>
+  </w:style>
+  <w:style w:type="paragraph" w:styleId="a3">
+    <w:name w:val="header"/>
+    <w:basedOn w:val="a"/>
+    <w:link w:val="a4"/>
+    <w:uiPriority w:val="99"/>
+    <w:unhideWhenUsed/>
+    <w:rsid w:val="009770DD"/>
+    <w:pPr>
+      <w:tabs>
+        <w:tab w:val="center" w:pos="4677"/>
+        <w:tab w:val="right" w:pos="9355"/>
+      </w:tabs>
+      <w:spacing w:after="0" w:line="240" w:lineRule="auto"/>
+    </w:pPr>
+  </w:style>
+  <w:style w:type="character" w:customStyle="1" w:styleId="a4">
+    <w:name w:val="Верхний колонтитул Знак"/>
+    <w:basedOn w:val="a0"/>
+    <w:link w:val="a3"/>
+    <w:uiPriority w:val="99"/>
+    <w:rsid w:val="009770DD"/>
+    <w:rPr>
+      <w:rFonts w:ascii="Times New Roman" w:hAnsi="Times New Roman"/>
+      <w:sz w:val="28"/>
+    </w:rPr>
+  </w:style>
+  <w:style w:type="paragraph" w:styleId="a5">
+    <w:name w:val="footer"/>
+    <w:basedOn w:val="a"/>
+    <w:link w:val="a6"/>
+    <w:uiPriority w:val="99"/>
+    <w:unhideWhenUsed/>
+    <w:rsid w:val="009770DD"/>
+    <w:pPr>
+      <w:tabs>
+        <w:tab w:val="center" w:pos="4677"/>
+        <w:tab w:val="right" w:pos="9355"/>
+      </w:tabs>
+      <w:spacing w:after="0" w:line="240" w:lineRule="auto"/>
+    </w:pPr>
+  </w:style>
+  <w:style w:type="character" w:customStyle="1" w:styleId="a6">
+    <w:name w:val="Нижний колонтитул Знак"/>
+    <w:basedOn w:val="a0"/>
+    <w:link w:val="a5"/>
+    <w:uiPriority w:val="99"/>
+    <w:rsid w:val="009770DD"/>
+    <w:rPr>
+      <w:rFonts w:ascii="Times New Roman" w:hAnsi="Times New Roman"/>
+      <w:sz w:val="28"/>
+    </w:rPr>
+  </w:style>
+  <w:style w:type="character" w:customStyle="1" w:styleId="10">
+    <w:name w:val="Заголовок 1 Знак"/>
+    <w:basedOn w:val="a0"/>
+    <w:link w:val="1"/>
+    <w:uiPriority w:val="9"/>
+    <w:rsid w:val="00A5424F"/>
+    <w:rPr>
+      <w:rFonts w:ascii="Times New Roman" w:eastAsiaTheme="majorEastAsia" w:hAnsi="Times New Roman" w:cstheme="majorBidi"/>
+      <w:b/>
+      <w:sz w:val="32"/>
+      <w:szCs w:val="32"/>
+    </w:rPr>
+  </w:style>
+  <w:style w:type="character" w:customStyle="1" w:styleId="20">
+    <w:name w:val="Заголовок 2 Знак"/>
+    <w:basedOn w:val="a0"/>
+    <w:link w:val="2"/>
+    <w:uiPriority w:val="9"/>
+    <w:rsid w:val="00A5424F"/>
+    <w:rPr>
+      <w:rFonts w:ascii="Times New Roman" w:eastAsiaTheme="majorEastAsia" w:hAnsi="Times New Roman" w:cstheme="majorBidi"/>
+      <w:b/>
+      <w:sz w:val="28"/>
+      <w:szCs w:val="26"/>
+    </w:rPr>
+  </w:style>
+  <w:style w:type="paragraph" w:styleId="a7">
+    <w:name w:val="List Paragraph"/>
+    <w:basedOn w:val="a"/>
+    <w:uiPriority w:val="34"/>
+    <w:qFormat/>
+    <w:rsid w:val="00B95A7E"/>
+    <w:pPr>
+      <w:ind w:left="720"/>
+      <w:contextualSpacing/>
+    </w:pPr>
+  </w:style>
+  <w:style w:type="paragraph" w:customStyle="1" w:styleId="a8">
+    <w:name w:val="Рисунок"/>
+    <w:basedOn w:val="a"/>
+    <w:next w:val="a"/>
+    <w:link w:val="a9"/>
+    <w:qFormat/>
+    <w:rsid w:val="00556902"/>
+    <w:pPr>
+      <w:ind w:firstLine="709"/>
+      <w:jc w:val="center"/>
+    </w:pPr>
+    <w:rPr>
+      <w:b/>
+      <w:sz w:val="24"/>
+    </w:rPr>
+  </w:style>
+  <w:style w:type="character" w:styleId="aa">
+    <w:name w:val="Hyperlink"/>
+    <w:basedOn w:val="a0"/>
+    <w:uiPriority w:val="99"/>
+    <w:unhideWhenUsed/>
+    <w:rsid w:val="0004555D"/>
+    <w:rPr>
+      <w:color w:val="0563C1" w:themeColor="hyperlink"/>
+      <w:u w:val="single"/>
+    </w:rPr>
+  </w:style>
+  <w:style w:type="character" w:customStyle="1" w:styleId="a9">
+    <w:name w:val="Рисунок Знак"/>
+    <w:basedOn w:val="a0"/>
+    <w:link w:val="a8"/>
+    <w:rsid w:val="00556902"/>
+    <w:rPr>
+      <w:rFonts w:ascii="Times New Roman" w:hAnsi="Times New Roman"/>
+      <w:b/>
+      <w:sz w:val="24"/>
+    </w:rPr>
   </w:style>
 </w:styles>
 </file>
@@ -1813,4 +5071,16 @@
     </a:ext>
   </a:extLst>
 </a:theme>
+</file>
+
+<file path=customXml/item1.xml><?xml version="1.0" encoding="utf-8"?>
+<b:Sources xmlns:b="http://schemas.openxmlformats.org/officeDocument/2006/bibliography" xmlns="http://schemas.openxmlformats.org/officeDocument/2006/bibliography" SelectedStyle="\APASixthEditionOfficeOnline.xsl" StyleName="APA" Version="6"/>
+</file>
+
+<file path=customXml/itemProps1.xml><?xml version="1.0" encoding="utf-8"?>
+<ds:datastoreItem xmlns:ds="http://schemas.openxmlformats.org/officeDocument/2006/customXml" ds:itemID="{6B6282A6-ED35-493B-B0F5-1C406BE0915C}">
+  <ds:schemaRefs>
+    <ds:schemaRef ds:uri="http://schemas.openxmlformats.org/officeDocument/2006/bibliography"/>
+  </ds:schemaRefs>
+</ds:datastoreItem>
 </file>
</xml_diff>